<commit_message>
created a way for infinite vertexes to be made
</commit_message>
<xml_diff>
--- a/bin/Burkhardt_Project_4/Burkhardt_Project4.docx
+++ b/bin/Burkhardt_Project_4/Burkhardt_Project4.docx
@@ -23,13 +23,13 @@
             <w:t xml:space="preserve">Project </w:t>
           </w:r>
           <w:r>
-            <w:t>3</w:t>
+            <w:t>4</w:t>
           </w:r>
           <w:r>
             <w:t xml:space="preserve"> – </w:t>
           </w:r>
           <w:r>
-            <w:t>Binary Search Trees</w:t>
+            <w:t xml:space="preserve">Graph </w:t>
           </w:r>
         </w:sdtContent>
       </w:sdt>
@@ -69,13 +69,18 @@
     </w:p>
     <w:p>
       <w:r>
-        <w:t>This program takes the users input and converts it to a binary search tree. It produces the proper output to show the user a binary search tree in the terminal</w:t>
-      </w:r>
-      <w:r>
-        <w:t xml:space="preserve"> with proper indented format</w:t>
-      </w:r>
-      <w:r>
-        <w:t>. It also will tell the user if the binary search tree is balance or is a binary search tree.</w:t>
+        <w:t xml:space="preserve">This program takes the users input </w:t>
+      </w:r>
+      <w:r>
+        <w:t xml:space="preserve">in the form of a mouse click, button or text to create a graph GUI and allow the user to interact with the graph. It includes the methods to find out if it </w:t>
+      </w:r>
+      <w:proofErr w:type="gramStart"/>
+      <w:r>
+        <w:t>is connected</w:t>
+      </w:r>
+      <w:proofErr w:type="gramEnd"/>
+      <w:r>
+        <w:t>, has cycles, perform a depth first search and a breadth first search of the tree the user creates.</w:t>
       </w:r>
     </w:p>
     <w:p>
@@ -89,14 +94,15 @@
     </w:p>
     <w:p>
       <w:pPr>
+        <w:ind w:firstLine="0"/>
         <w:jc w:val="center"/>
       </w:pPr>
       <w:r>
         <w:drawing>
-          <wp:inline distT="0" distB="0" distL="0" distR="0" wp14:anchorId="15EC9E05" wp14:editId="3176D519">
-            <wp:extent cx="1555830" cy="6864703"/>
-            <wp:effectExtent l="0" t="0" r="6350" b="0"/>
-            <wp:docPr id="1734542109" name="Picture 1" descr="A screenshot of a computer&#10;&#10;Description automatically generated"/>
+          <wp:inline distT="0" distB="0" distL="0" distR="0" wp14:anchorId="456793EA" wp14:editId="35E1B8A9">
+            <wp:extent cx="5943486" cy="5585988"/>
+            <wp:effectExtent l="0" t="0" r="635" b="0"/>
+            <wp:docPr id="1330942455" name="Picture 1" descr="A screenshot of a computer program&#10;&#10;Description automatically generated"/>
             <wp:cNvGraphicFramePr>
               <a:graphicFrameLocks xmlns:a="http://schemas.openxmlformats.org/drawingml/2006/main" noChangeAspect="1"/>
             </wp:cNvGraphicFramePr>
@@ -104,7 +110,7 @@
               <a:graphicData uri="http://schemas.openxmlformats.org/drawingml/2006/picture">
                 <pic:pic xmlns:pic="http://schemas.openxmlformats.org/drawingml/2006/picture">
                   <pic:nvPicPr>
-                    <pic:cNvPr id="1734542109" name="Picture 1" descr="A screenshot of a computer&#10;&#10;Description automatically generated"/>
+                    <pic:cNvPr id="1330942455" name="Picture 1" descr="A screenshot of a computer program&#10;&#10;Description automatically generated"/>
                     <pic:cNvPicPr/>
                   </pic:nvPicPr>
                   <pic:blipFill>
@@ -116,7 +122,7 @@
                   <pic:spPr>
                     <a:xfrm>
                       <a:off x="0" y="0"/>
-                      <a:ext cx="1555830" cy="6864703"/>
+                      <a:ext cx="5991126" cy="5630762"/>
                     </a:xfrm>
                     <a:prstGeom prst="rect">
                       <a:avLst/>
@@ -148,8 +154,17 @@
           <w:bCs/>
         </w:rPr>
         <w:lastRenderedPageBreak/>
-        <w:t>Assignment 3</w:t>
-      </w:r>
+        <w:t xml:space="preserve">Assignment </w:t>
+      </w:r>
+      <w:proofErr w:type="gramStart"/>
+      <w:r>
+        <w:rPr>
+          <w:b/>
+          <w:bCs/>
+        </w:rPr>
+        <w:t>4</w:t>
+      </w:r>
+      <w:proofErr w:type="gramEnd"/>
     </w:p>
     <w:p>
       <w:pPr>
@@ -157,37 +172,56 @@
       </w:pPr>
       <w:r>
         <w:tab/>
-        <w:t xml:space="preserve">For this Assignment we were given </w:t>
+        <w:t xml:space="preserve">For this Assignment we </w:t>
+      </w:r>
+      <w:proofErr w:type="gramStart"/>
+      <w:r>
+        <w:t>were given</w:t>
+      </w:r>
+      <w:proofErr w:type="gramEnd"/>
+      <w:r>
+        <w:t xml:space="preserve"> </w:t>
       </w:r>
       <w:r>
         <w:t>the</w:t>
       </w:r>
       <w:r>
-        <w:t xml:space="preserve"> task of creating a binary search tree with very specific </w:t>
-      </w:r>
-      <w:r>
-        <w:t>input restrictions. This w</w:t>
-      </w:r>
-      <w:r>
-        <w:t>a</w:t>
-      </w:r>
-      <w:r>
-        <w:t xml:space="preserve">s where most of my problems came into place. I found it very easy to build a string builder that constructs the appropriate form of </w:t>
-      </w:r>
-      <w:r>
-        <w:t>indentation,</w:t>
-      </w:r>
-      <w:r>
-        <w:t xml:space="preserve"> but I found recursion extremely difficult to obtain the grasp of. I essentially summed it up to a built in while loop but within itself. This in my mind works as a while </w:t>
-      </w:r>
-      <w:r>
-        <w:t xml:space="preserve">there is more data the method such as binary tree will call itself until the binary tree is made. Either with a data as a node and a left and right expression. If there is no data to </w:t>
-      </w:r>
-      <w:r>
-        <w:t>input,</w:t>
-      </w:r>
-      <w:r>
-        <w:t xml:space="preserve"> it will be entered as null.</w:t>
+        <w:t xml:space="preserve"> task of creating a </w:t>
+      </w:r>
+      <w:r>
+        <w:t xml:space="preserve">graph that the user could interact with in multiple ways. We were also assigned stipulations such as having </w:t>
+      </w:r>
+      <w:proofErr w:type="gramStart"/>
+      <w:r>
+        <w:t>4</w:t>
+      </w:r>
+      <w:proofErr w:type="gramEnd"/>
+      <w:r>
+        <w:t xml:space="preserve"> classes and specific methods in each class. The concept of the graph reminded me </w:t>
+      </w:r>
+      <w:proofErr w:type="gramStart"/>
+      <w:r>
+        <w:t>a lot of</w:t>
+      </w:r>
+      <w:proofErr w:type="gramEnd"/>
+      <w:r>
+        <w:t xml:space="preserve"> the Binary Tree methods we have been learning about in the past two weeks. However, I did enjoy how I could figure out </w:t>
+      </w:r>
+      <w:proofErr w:type="gramStart"/>
+      <w:r>
+        <w:t>most of</w:t>
+      </w:r>
+      <w:proofErr w:type="gramEnd"/>
+      <w:r>
+        <w:t xml:space="preserve"> my problems without recursion this time. With such a hard concept to grasp I did attempt a small amount of recursion and left it in a test folder. This week’s assignment was a great challenge and I enjoyed learning about the HashMap’s. This is truly a tool I wished we learned about </w:t>
+      </w:r>
+      <w:proofErr w:type="gramStart"/>
+      <w:r>
+        <w:t>much</w:t>
+      </w:r>
+      <w:proofErr w:type="gramEnd"/>
+      <w:r>
+        <w:t xml:space="preserve"> earlier in the Computer Science course.</w:t>
       </w:r>
       <w:r>
         <w:br/>
@@ -201,39 +235,34 @@
           <w:b/>
           <w:bCs/>
         </w:rPr>
-        <w:t xml:space="preserve">Syntax Class </w:t>
-      </w:r>
-      <w:r>
-        <w:t xml:space="preserve">is </w:t>
+        <w:t>Vertex</w:t>
+      </w:r>
+      <w:r>
+        <w:rPr>
+          <w:b/>
+          <w:bCs/>
+        </w:rPr>
+        <w:t xml:space="preserve"> Class </w:t>
+      </w:r>
+      <w:r>
+        <w:t xml:space="preserve">is a </w:t>
+      </w:r>
+      <w:r>
+        <w:t>simple class that defines a Vertex object to include the double values for the x and y coordinates. It also gives the vertex a char as the name which we will use in the HashMap as the key.</w:t>
+      </w:r>
+      <w:r>
+        <w:t xml:space="preserve"> </w:t>
+      </w:r>
+      <w:r>
+        <w:t xml:space="preserve">Lastly it includes a toString() method to state the name of the vertex that </w:t>
       </w:r>
       <w:proofErr w:type="gramStart"/>
       <w:r>
-        <w:t>a</w:t>
+        <w:t>was created</w:t>
       </w:r>
       <w:proofErr w:type="gramEnd"/>
       <w:r>
-        <w:t xml:space="preserve"> error catch class where you pass in the expression to run it through the error validation before the string is parsed into different expressions. It will catch all </w:t>
-      </w:r>
-      <w:r>
-        <w:t>required</w:t>
-      </w:r>
-      <w:r>
-        <w:t xml:space="preserve"> </w:t>
-      </w:r>
-      <w:r>
-        <w:t xml:space="preserve">syntax </w:t>
-      </w:r>
-      <w:r>
-        <w:t xml:space="preserve">errors such as </w:t>
-      </w:r>
-      <w:r>
-        <w:t xml:space="preserve">is </w:t>
-      </w:r>
-      <w:r>
-        <w:t>binary tree</w:t>
-      </w:r>
-      <w:r>
-        <w:t xml:space="preserve">, no digits, no null variables, etc. This uses the expression matches formatting learned from geeksforgeeks. Also, the digit *=10 was extracted from geeksforgeeks to use in my code. This was to catch a digit character that was longer than one place. </w:t>
+        <w:t xml:space="preserve"> and its location.</w:t>
       </w:r>
     </w:p>
     <w:p>
@@ -249,22 +278,106 @@
           <w:b/>
           <w:bCs/>
         </w:rPr>
-        <w:t>Binary Tree Class</w:t>
-      </w:r>
-      <w:r>
-        <w:t xml:space="preserve"> was my next class to take on. Here I started with the method of creating a tree which was to include three integers. How I made this was the data as the node and left and right as the children. This is also where I had the setter for the Binary Tree Object using the three integers or another Binary Tree object using the array list. In my array list I chose to use the mid method to find the middle of a sorted list and assign the data from there. This was in my opinion the easiest method because I knew my tree couldn’t get out of balance. </w:t>
+        <w:t xml:space="preserve">Graph Class </w:t>
+      </w:r>
+      <w:r>
+        <w:t xml:space="preserve">was the next class and the most </w:t>
       </w:r>
       <w:proofErr w:type="gramStart"/>
       <w:r>
-        <w:t>The add</w:t>
+        <w:t>challenging in my opinion</w:t>
       </w:r>
       <w:proofErr w:type="gramEnd"/>
       <w:r>
-        <w:t xml:space="preserve"> data to list was my method to take the tree from the original input after it was displayed and make it into an array list. From this array list I would send it to the Binary Tree Array List to form the proper binary tree. After they would be sent to my main program in Project 3 to be displayed. Lastly, in </w:t>
+        <w:t xml:space="preserve">. In this class I defined two Hash Maps for the vertices and the edges. These would </w:t>
+      </w:r>
+      <w:proofErr w:type="gramStart"/>
+      <w:r>
+        <w:t>be used</w:t>
+      </w:r>
+      <w:proofErr w:type="gramEnd"/>
+      <w:r>
+        <w:t xml:space="preserve"> to store the vertices and edges the user creates.</w:t>
+      </w:r>
+      <w:r>
+        <w:t xml:space="preserve"> I then initialize a list of characters from A-Z to use as my names which I will index in the addVertex method. This method uses an index variable to place the name as a </w:t>
+      </w:r>
+      <w:proofErr w:type="gramStart"/>
+      <w:r>
+        <w:t>char</w:t>
+      </w:r>
+      <w:proofErr w:type="gramEnd"/>
+      <w:r>
+        <w:t xml:space="preserve"> from our list and then using the put method to add it to our hash map. The getVertex() takes in a character and runs it through a </w:t>
+      </w:r>
+      <w:proofErr w:type="gramStart"/>
+      <w:r>
+        <w:t>for</w:t>
+      </w:r>
+      <w:proofErr w:type="gramEnd"/>
+      <w:r>
+        <w:t xml:space="preserve"> loop to find a vertex with that name and return that vertex. The addEdge() is identical to the addVertex() but instead of returning a vertex it returns an edge made of the integer index as well as the two vertices connecting the edge. The getConnectedVertices() and getConnectedEdges() use </w:t>
+      </w:r>
+      <w:proofErr w:type="gramStart"/>
+      <w:r>
+        <w:t>very similar</w:t>
+      </w:r>
+      <w:proofErr w:type="gramEnd"/>
+      <w:r>
+        <w:t xml:space="preserve"> for loops to return a list of connected vertices and edges. The checkCycle uses recursion with the public method calling its </w:t>
       </w:r>
       <w:r>
         <w:lastRenderedPageBreak/>
-        <w:t>the Binary Tree Class I had my getters for all three integers in the binary trees to include data, left and right.</w:t>
+        <w:t>private method</w:t>
+      </w:r>
+      <w:r>
+        <w:t>. With</w:t>
+      </w:r>
+      <w:r>
+        <w:t xml:space="preserve"> this recursion it will check </w:t>
+      </w:r>
+      <w:r>
+        <w:t xml:space="preserve">a specific </w:t>
+      </w:r>
+      <w:proofErr w:type="gramStart"/>
+      <w:r>
+        <w:t>edges</w:t>
+      </w:r>
+      <w:proofErr w:type="gramEnd"/>
+      <w:r>
+        <w:t xml:space="preserve"> vertex to see if either vertex has an attached edged that will eventually lead back to one of its original edges. It will then call itself recursively to check every edge in the list. The </w:t>
+      </w:r>
+      <w:proofErr w:type="gramStart"/>
+      <w:r>
+        <w:t>is connected</w:t>
+      </w:r>
+      <w:proofErr w:type="gramEnd"/>
+      <w:r>
+        <w:t xml:space="preserve"> I found an implementation with a nested for loop to visit each vertex on the edges and only add it to the visited list if it was unique. Then after it has checked all the edges vertices it compares the size of visited list to the size of vertices returning true if they are equal. depthFirstSearch() utilizes the stack method </w:t>
+      </w:r>
+      <w:proofErr w:type="gramStart"/>
+      <w:r>
+        <w:t>very similar</w:t>
+      </w:r>
+      <w:proofErr w:type="gramEnd"/>
+      <w:r>
+        <w:t xml:space="preserve"> to our text but using a Vertex object instead of the int[][] in the text. The example from Dr. Liang helped me model this appropriately. The same can </w:t>
+      </w:r>
+      <w:proofErr w:type="gramStart"/>
+      <w:r>
+        <w:t>be said</w:t>
+      </w:r>
+      <w:proofErr w:type="gramEnd"/>
+      <w:r>
+        <w:t xml:space="preserve"> for my breadth first search using the queue. I took both examples and tailored them to model the vertices and traverse the edges with a while loop. Both searches I added the implementation from the instructions to specifically start with ‘A’ by calling the .get() key method in the hash map. Lastly in my graph page I also established the Edge class and object using the getters to get the starting and ending vertexes of my edge as well as the name getter from the vertex class to implement the name as the toString() method within. </w:t>
+      </w:r>
+      <w:proofErr w:type="gramStart"/>
+      <w:r>
+        <w:t>I found this</w:t>
+      </w:r>
+      <w:proofErr w:type="gramEnd"/>
+      <w:r>
+        <w:t xml:space="preserve"> not required but necessary for traversing my graph.</w:t>
       </w:r>
     </w:p>
     <w:p>
@@ -280,48 +393,70 @@
           <w:b/>
           <w:bCs/>
         </w:rPr>
-        <w:t xml:space="preserve">Project3 Class </w:t>
-      </w:r>
-      <w:r>
-        <w:t xml:space="preserve">is my main class to include the main method. It includes the input to get from user to get a binary tree input. It runs the input through a series of methods to make sure it is in correct formatting as well as the proper length of parenthesis. This is where I had major confusion in how I was building my parse expression and that when I finished the parse expression it made much more sense. What the parse expression does is it counts the parenthesis until it knows there is a match of parenthesis, then it recursively runs this until there are only 3 </w:t>
-      </w:r>
-      <w:r>
-        <w:t>parentheses</w:t>
-      </w:r>
-      <w:r>
-        <w:t xml:space="preserve"> left. Once it has the three parenthesis it takes the expressions and sends them to subexpressions to make them integers and plug into left and right. This was </w:t>
-      </w:r>
-      <w:r>
-        <w:t>single-handedly</w:t>
-      </w:r>
-      <w:r>
-        <w:t xml:space="preserve"> my hardest process in the program due to lack of understanding. When you enter (1 2 3) this is not proper formatting of a binary tree this is simply a node with a value of 123. In my mind I believed that this should have been an unbalanced </w:t>
-      </w:r>
-      <w:r>
-        <w:t>tree,</w:t>
-      </w:r>
-      <w:r>
-        <w:t xml:space="preserve"> and it should have corrected it to 2 1 3. But I realized in the assignment that the nodes </w:t>
-      </w:r>
-      <w:r>
-        <w:t>must</w:t>
-      </w:r>
-      <w:r>
-        <w:t xml:space="preserve"> be separated by a parenthesis and that is when my project came together. So this became (1 (2 * </w:t>
+        <w:t>P</w:t>
+      </w:r>
+      <w:r>
+        <w:rPr>
+          <w:b/>
+          <w:bCs/>
+        </w:rPr>
+        <w:t>4Pane</w:t>
+      </w:r>
+      <w:r>
+        <w:rPr>
+          <w:b/>
+          <w:bCs/>
+        </w:rPr>
+        <w:t xml:space="preserve"> Class </w:t>
+      </w:r>
+      <w:r>
+        <w:t xml:space="preserve">I found to be the most challenging. This was </w:t>
       </w:r>
       <w:proofErr w:type="gramStart"/>
       <w:r>
-        <w:t>*)(</w:t>
+        <w:t>mainly due</w:t>
       </w:r>
       <w:proofErr w:type="gramEnd"/>
       <w:r>
-        <w:t xml:space="preserve">3 * *)). Once I realized that formatting was my error the problem became </w:t>
-      </w:r>
-      <w:r>
-        <w:t>clearer</w:t>
-      </w:r>
-      <w:r>
-        <w:t xml:space="preserve">. </w:t>
+        <w:t xml:space="preserve"> to me trying to tailor the methods I built into the graph class and call them here but modify them every so slightly to draw the vertices and edges. I modeled </w:t>
+      </w:r>
+      <w:proofErr w:type="gramStart"/>
+      <w:r>
+        <w:t>most of</w:t>
+      </w:r>
+      <w:proofErr w:type="gramEnd"/>
+      <w:r>
+        <w:t xml:space="preserve"> my FX directly from Project 2’s point pane classes. I found these to be </w:t>
+      </w:r>
+      <w:proofErr w:type="gramStart"/>
+      <w:r>
+        <w:t>very helpful</w:t>
+      </w:r>
+      <w:proofErr w:type="gramEnd"/>
+      <w:r>
+        <w:t xml:space="preserve"> in this assignment.</w:t>
+      </w:r>
+      <w:r>
+        <w:t xml:space="preserve"> I added all buttons, text fields, and labels as necessary and </w:t>
+      </w:r>
+      <w:proofErr w:type="gramStart"/>
+      <w:r>
+        <w:t>all of</w:t>
+      </w:r>
+      <w:proofErr w:type="gramEnd"/>
+      <w:r>
+        <w:t xml:space="preserve"> their actions to add the vertex and edge to the graph. I also added a small amount of customization so the user could not add vertices where it would be cutoff on the top or bottom of the screen. </w:t>
+      </w:r>
+      <w:proofErr w:type="gramStart"/>
+      <w:r>
+        <w:t>Also</w:t>
+      </w:r>
+      <w:proofErr w:type="gramEnd"/>
+      <w:r>
+        <w:t xml:space="preserve"> I added green output statements to the bottom display window for user validation and error messages. </w:t>
+      </w:r>
+      <w:r>
+        <w:t xml:space="preserve"> </w:t>
       </w:r>
     </w:p>
     <w:p>
@@ -329,8 +464,44 @@
         <w:ind w:firstLine="0"/>
       </w:pPr>
       <w:r>
+        <w:lastRenderedPageBreak/>
         <w:tab/>
-        <w:t>In conclusion I will say this again is by far the hardest project I have faced. I found myself referring to the text every 5 minutes or on my next recursion question. I also had to get a tutor to go over recursion, it was a challenge to understand that concept. The Binary tree concept was also hard to understand on how to incrementally place the data and recursively. This was a challenge to find a parse method that works and sticks the proper data in the corresponding nodes. I learned a lot about the binary search tree, matches method, and recursion.</w:t>
+        <w:t xml:space="preserve">In conclusion </w:t>
+      </w:r>
+      <w:r>
+        <w:t xml:space="preserve">this assignment was </w:t>
+      </w:r>
+      <w:proofErr w:type="gramStart"/>
+      <w:r>
+        <w:t>very challenging</w:t>
+      </w:r>
+      <w:proofErr w:type="gramEnd"/>
+      <w:r>
+        <w:t xml:space="preserve">, but I am glad to have learned and implemented the Hash Map set. I am a python programmer and can relate to this being </w:t>
+      </w:r>
+      <w:proofErr w:type="gramStart"/>
+      <w:r>
+        <w:t>very similar</w:t>
+      </w:r>
+      <w:proofErr w:type="gramEnd"/>
+      <w:r>
+        <w:t xml:space="preserve"> to a dictionary in python. So, I found this to be an incredible tool to add to my library. Also, I found that the use of recursion while still challenging I did get one recursive method working which helped me build a small amount of confidence in recursion. Lastly the re-visit to JavaFX was </w:t>
+      </w:r>
+      <w:proofErr w:type="gramStart"/>
+      <w:r>
+        <w:t>a great addition</w:t>
+      </w:r>
+      <w:proofErr w:type="gramEnd"/>
+      <w:r>
+        <w:t xml:space="preserve"> to this project and helped me build confidence with changing font colors and implementing h stacks like I have done in swift while building applications. It has been a challenging 8 </w:t>
+      </w:r>
+      <w:proofErr w:type="gramStart"/>
+      <w:r>
+        <w:t>weeks</w:t>
+      </w:r>
+      <w:proofErr w:type="gramEnd"/>
+      <w:r>
+        <w:t xml:space="preserve"> but I am glad to have been ahead to work on these projects and progressed through the course to build confidence putting everything I have learned in this project.</w:t>
       </w:r>
     </w:p>
     <w:bookmarkStart w:id="0" w:name="_Toc147956691"/>
@@ -364,7 +535,7 @@
               <w:b/>
               <w:bCs/>
             </w:rPr>
-            <w:t>Project 3 – Binary Search Trees</w:t>
+            <w:t xml:space="preserve">Project 4 – Graph </w:t>
           </w:r>
         </w:sdtContent>
       </w:sdt>
@@ -395,12 +566,21 @@
           <w:bCs/>
         </w:rPr>
       </w:pPr>
+      <w:proofErr w:type="gramStart"/>
       <w:r>
         <w:rPr>
           <w:b/>
           <w:bCs/>
         </w:rPr>
-        <w:t>Test Table</w:t>
+        <w:t>Test</w:t>
+      </w:r>
+      <w:proofErr w:type="gramEnd"/>
+      <w:r>
+        <w:rPr>
+          <w:b/>
+          <w:bCs/>
+        </w:rPr>
+        <w:t xml:space="preserve"> Table</w:t>
       </w:r>
     </w:p>
     <w:tbl>
@@ -434,12 +614,21 @@
                 <w:bCs/>
               </w:rPr>
             </w:pPr>
+            <w:proofErr w:type="gramStart"/>
             <w:r>
               <w:rPr>
                 <w:b/>
                 <w:bCs/>
               </w:rPr>
-              <w:t>Test Case</w:t>
+              <w:t>Test</w:t>
+            </w:r>
+            <w:proofErr w:type="gramEnd"/>
+            <w:r>
+              <w:rPr>
+                <w:b/>
+                <w:bCs/>
+              </w:rPr>
+              <w:t xml:space="preserve"> Case</w:t>
             </w:r>
           </w:p>
         </w:tc>
@@ -583,25 +772,7 @@
                 <w:sz w:val="20"/>
                 <w:szCs w:val="20"/>
               </w:rPr>
-              <w:t>(3(2*</w:t>
-            </w:r>
-            <w:proofErr w:type="gramStart"/>
-            <w:r>
-              <w:rPr>
-                <w:rFonts w:cstheme="minorHAnsi"/>
-                <w:sz w:val="20"/>
-                <w:szCs w:val="20"/>
-              </w:rPr>
-              <w:t>*)(</w:t>
-            </w:r>
-            <w:proofErr w:type="gramEnd"/>
-            <w:r>
-              <w:rPr>
-                <w:rFonts w:cstheme="minorHAnsi"/>
-                <w:sz w:val="20"/>
-                <w:szCs w:val="20"/>
-              </w:rPr>
-              <w:t>5**))</w:t>
+              <w:t>Start Program()</w:t>
             </w:r>
           </w:p>
           <w:p>
@@ -619,7 +790,15 @@
                 <w:sz w:val="20"/>
                 <w:szCs w:val="20"/>
               </w:rPr>
-              <w:t>y</w:t>
+              <w:t xml:space="preserve">Click </w:t>
+            </w:r>
+            <w:r>
+              <w:rPr>
+                <w:rFonts w:cstheme="minorHAnsi"/>
+                <w:sz w:val="20"/>
+                <w:szCs w:val="20"/>
+              </w:rPr>
+              <w:t>all buttons:</w:t>
             </w:r>
           </w:p>
           <w:p>
@@ -637,25 +816,7 @@
                 <w:sz w:val="20"/>
                 <w:szCs w:val="20"/>
               </w:rPr>
-              <w:t>(3(2*</w:t>
-            </w:r>
-            <w:proofErr w:type="gramStart"/>
-            <w:r>
-              <w:rPr>
-                <w:rFonts w:cstheme="minorHAnsi"/>
-                <w:sz w:val="20"/>
-                <w:szCs w:val="20"/>
-              </w:rPr>
-              <w:t>*)(</w:t>
-            </w:r>
-            <w:proofErr w:type="gramEnd"/>
-            <w:r>
-              <w:rPr>
-                <w:rFonts w:cstheme="minorHAnsi"/>
-                <w:sz w:val="20"/>
-                <w:szCs w:val="20"/>
-              </w:rPr>
-              <w:t>5**)</w:t>
+              <w:t>addVertex</w:t>
             </w:r>
           </w:p>
           <w:p>
@@ -667,14 +828,76 @@
                 <w:szCs w:val="20"/>
               </w:rPr>
             </w:pPr>
-            <w:r>
-              <w:rPr>
-                <w:rFonts w:cstheme="minorHAnsi"/>
-                <w:sz w:val="20"/>
-                <w:szCs w:val="20"/>
-              </w:rPr>
-              <w:t>n</w:t>
-            </w:r>
+            <w:proofErr w:type="spellStart"/>
+            <w:r>
+              <w:rPr>
+                <w:rFonts w:cstheme="minorHAnsi"/>
+                <w:sz w:val="20"/>
+                <w:szCs w:val="20"/>
+              </w:rPr>
+              <w:t>isConnected</w:t>
+            </w:r>
+            <w:proofErr w:type="spellEnd"/>
+          </w:p>
+          <w:p>
+            <w:pPr>
+              <w:ind w:left="720" w:hanging="720"/>
+              <w:rPr>
+                <w:rFonts w:cstheme="minorHAnsi"/>
+                <w:sz w:val="20"/>
+                <w:szCs w:val="20"/>
+              </w:rPr>
+            </w:pPr>
+            <w:proofErr w:type="spellStart"/>
+            <w:r>
+              <w:rPr>
+                <w:rFonts w:cstheme="minorHAnsi"/>
+                <w:sz w:val="20"/>
+                <w:szCs w:val="20"/>
+              </w:rPr>
+              <w:t>checkcycle</w:t>
+            </w:r>
+            <w:proofErr w:type="spellEnd"/>
+          </w:p>
+          <w:p>
+            <w:pPr>
+              <w:ind w:left="720" w:hanging="720"/>
+              <w:rPr>
+                <w:rFonts w:cstheme="minorHAnsi"/>
+                <w:sz w:val="20"/>
+                <w:szCs w:val="20"/>
+              </w:rPr>
+            </w:pPr>
+            <w:proofErr w:type="spellStart"/>
+            <w:r>
+              <w:rPr>
+                <w:rFonts w:cstheme="minorHAnsi"/>
+                <w:sz w:val="20"/>
+                <w:szCs w:val="20"/>
+              </w:rPr>
+              <w:t>dfssearch</w:t>
+            </w:r>
+            <w:proofErr w:type="spellEnd"/>
+          </w:p>
+          <w:p>
+            <w:pPr>
+              <w:ind w:left="720" w:hanging="720"/>
+              <w:rPr>
+                <w:rFonts w:cstheme="minorHAnsi"/>
+                <w:sz w:val="20"/>
+                <w:szCs w:val="20"/>
+              </w:rPr>
+            </w:pPr>
+            <w:proofErr w:type="spellStart"/>
+            <w:r>
+              <w:rPr>
+                <w:rFonts w:cstheme="minorHAnsi"/>
+                <w:sz w:val="20"/>
+                <w:szCs w:val="20"/>
+              </w:rPr>
+              <w:t>bfssearch</w:t>
+            </w:r>
+            <w:proofErr w:type="spellEnd"/>
           </w:p>
         </w:tc>
         <w:tc>
@@ -697,45 +920,8 @@
                 <w:sz w:val="20"/>
                 <w:szCs w:val="20"/>
               </w:rPr>
-              <w:t xml:space="preserve">Test the </w:t>
-            </w:r>
-            <w:proofErr w:type="spellStart"/>
-            <w:r>
-              <w:rPr>
-                <w:rFonts w:cstheme="minorHAnsi"/>
-                <w:sz w:val="20"/>
-                <w:szCs w:val="20"/>
-              </w:rPr>
-              <w:t>isBinary</w:t>
-            </w:r>
-            <w:proofErr w:type="spellEnd"/>
-            <w:r>
-              <w:rPr>
-                <w:rFonts w:cstheme="minorHAnsi"/>
-                <w:sz w:val="20"/>
-                <w:szCs w:val="20"/>
-              </w:rPr>
-              <w:t xml:space="preserve"> Tree and </w:t>
-            </w:r>
-            <w:proofErr w:type="spellStart"/>
-            <w:r>
-              <w:rPr>
-                <w:rFonts w:cstheme="minorHAnsi"/>
-                <w:sz w:val="20"/>
-                <w:szCs w:val="20"/>
-              </w:rPr>
-              <w:t>isBalanced</w:t>
-            </w:r>
-            <w:proofErr w:type="spellEnd"/>
-            <w:r>
-              <w:rPr>
-                <w:rFonts w:cstheme="minorHAnsi"/>
-                <w:sz w:val="20"/>
-                <w:szCs w:val="20"/>
-              </w:rPr>
-              <w:t xml:space="preserve"> method by giving it a simple balanced binary tree. Run without a closing parenthesis at the end to check for proper closing parenthesis on a double </w:t>
-            </w:r>
-            <w:proofErr w:type="spellStart"/>
+              <w:t xml:space="preserve">This will </w:t>
+            </w:r>
             <w:proofErr w:type="gramStart"/>
             <w:r>
               <w:rPr>
@@ -743,9 +929,8 @@
                 <w:sz w:val="20"/>
                 <w:szCs w:val="20"/>
               </w:rPr>
-              <w:t>closer.Test</w:t>
-            </w:r>
-            <w:proofErr w:type="spellEnd"/>
+              <w:t>test</w:t>
+            </w:r>
             <w:proofErr w:type="gramEnd"/>
             <w:r>
               <w:rPr>
@@ -753,7 +938,67 @@
                 <w:sz w:val="20"/>
                 <w:szCs w:val="20"/>
               </w:rPr>
-              <w:t xml:space="preserve"> while loop end by selecting n.</w:t>
+              <w:t xml:space="preserve"> to see if JavaFX is </w:t>
+            </w:r>
+            <w:r>
+              <w:rPr>
+                <w:rFonts w:cstheme="minorHAnsi"/>
+                <w:sz w:val="20"/>
+                <w:szCs w:val="20"/>
+              </w:rPr>
+              <w:t>established,</w:t>
+            </w:r>
+            <w:r>
+              <w:rPr>
+                <w:rFonts w:cstheme="minorHAnsi"/>
+                <w:sz w:val="20"/>
+                <w:szCs w:val="20"/>
+              </w:rPr>
+              <w:t xml:space="preserve"> and jar files are installed.</w:t>
+            </w:r>
+          </w:p>
+          <w:p>
+            <w:pPr>
+              <w:ind w:firstLine="0"/>
+              <w:rPr>
+                <w:rFonts w:cstheme="minorHAnsi"/>
+                <w:sz w:val="20"/>
+                <w:szCs w:val="20"/>
+              </w:rPr>
+            </w:pPr>
+            <w:r>
+              <w:rPr>
+                <w:rFonts w:cstheme="minorHAnsi"/>
+                <w:sz w:val="20"/>
+                <w:szCs w:val="20"/>
+              </w:rPr>
+              <w:t xml:space="preserve">Next while leaving everything blank it will </w:t>
+            </w:r>
+            <w:proofErr w:type="gramStart"/>
+            <w:r>
+              <w:rPr>
+                <w:rFonts w:cstheme="minorHAnsi"/>
+                <w:sz w:val="20"/>
+                <w:szCs w:val="20"/>
+              </w:rPr>
+              <w:t>test</w:t>
+            </w:r>
+            <w:proofErr w:type="gramEnd"/>
+            <w:r>
+              <w:rPr>
+                <w:rFonts w:cstheme="minorHAnsi"/>
+                <w:sz w:val="20"/>
+                <w:szCs w:val="20"/>
+              </w:rPr>
+              <w:t xml:space="preserve"> the output text field</w:t>
+            </w:r>
+            <w:r>
+              <w:rPr>
+                <w:rFonts w:cstheme="minorHAnsi"/>
+                <w:sz w:val="20"/>
+                <w:szCs w:val="20"/>
+              </w:rPr>
+              <w:t xml:space="preserve"> to show every button will display graph is empty</w:t>
             </w:r>
           </w:p>
         </w:tc>
@@ -777,25 +1022,25 @@
                 <w:sz w:val="20"/>
                 <w:szCs w:val="20"/>
               </w:rPr>
-              <w:t>Displayed properly indented Binary Tree</w:t>
-            </w:r>
-            <w:r>
-              <w:rPr>
-                <w:rFonts w:cstheme="minorHAnsi"/>
-                <w:sz w:val="20"/>
-                <w:szCs w:val="20"/>
-              </w:rPr>
-              <w:br/>
-              <w:t>Found Error</w:t>
-            </w:r>
-            <w:r>
-              <w:rPr>
-                <w:rFonts w:cstheme="minorHAnsi"/>
-                <w:sz w:val="20"/>
-                <w:szCs w:val="20"/>
-              </w:rPr>
-              <w:br/>
-              <w:t>Program Closed Successfully</w:t>
+              <w:t>JavaFX correctly opens the application.</w:t>
+            </w:r>
+          </w:p>
+          <w:p>
+            <w:pPr>
+              <w:ind w:firstLine="0"/>
+              <w:rPr>
+                <w:rFonts w:cstheme="minorHAnsi"/>
+                <w:sz w:val="20"/>
+                <w:szCs w:val="20"/>
+              </w:rPr>
+            </w:pPr>
+            <w:r>
+              <w:rPr>
+                <w:rFonts w:cstheme="minorHAnsi"/>
+                <w:sz w:val="20"/>
+                <w:szCs w:val="20"/>
+              </w:rPr>
+              <w:t>Text Field displayed all appropriate messages</w:t>
             </w:r>
           </w:p>
         </w:tc>
@@ -871,7 +1116,7 @@
                 <w:sz w:val="20"/>
                 <w:szCs w:val="20"/>
               </w:rPr>
-              <w:t>(3(2*</w:t>
+              <w:t xml:space="preserve">Click and add </w:t>
             </w:r>
             <w:proofErr w:type="gramStart"/>
             <w:r>
@@ -880,7 +1125,7 @@
                 <w:sz w:val="20"/>
                 <w:szCs w:val="20"/>
               </w:rPr>
-              <w:t>*)(</w:t>
+              <w:t>5</w:t>
             </w:r>
             <w:proofErr w:type="gramEnd"/>
             <w:r>
@@ -889,33 +1134,15 @@
                 <w:sz w:val="20"/>
                 <w:szCs w:val="20"/>
               </w:rPr>
-              <w:t>5**</w:t>
-            </w:r>
-            <w:r>
-              <w:rPr>
-                <w:rFonts w:cstheme="minorHAnsi"/>
-                <w:sz w:val="20"/>
-                <w:szCs w:val="20"/>
-              </w:rPr>
-              <w:t>)))</w:t>
-            </w:r>
-          </w:p>
-          <w:p>
-            <w:pPr>
-              <w:ind w:firstLine="0"/>
-              <w:rPr>
-                <w:rFonts w:cstheme="minorHAnsi"/>
-                <w:sz w:val="20"/>
-                <w:szCs w:val="20"/>
-              </w:rPr>
-            </w:pPr>
-            <w:r>
-              <w:rPr>
-                <w:rFonts w:cstheme="minorHAnsi"/>
-                <w:sz w:val="20"/>
-                <w:szCs w:val="20"/>
-              </w:rPr>
-              <w:t>n</w:t>
+              <w:t xml:space="preserve"> vert</w:t>
+            </w:r>
+            <w:r>
+              <w:rPr>
+                <w:rFonts w:cstheme="minorHAnsi"/>
+                <w:sz w:val="20"/>
+                <w:szCs w:val="20"/>
+              </w:rPr>
+              <w:t>ices in a kite pattern</w:t>
             </w:r>
           </w:p>
         </w:tc>
@@ -939,7 +1166,23 @@
                 <w:sz w:val="20"/>
                 <w:szCs w:val="20"/>
               </w:rPr>
-              <w:t xml:space="preserve">Check Syntax error catch on more LH parenthesis the RH </w:t>
+              <w:t>Properly accepts the left click</w:t>
+            </w:r>
+            <w:r>
+              <w:rPr>
+                <w:rFonts w:cstheme="minorHAnsi"/>
+                <w:sz w:val="20"/>
+                <w:szCs w:val="20"/>
+              </w:rPr>
+              <w:t xml:space="preserve"> </w:t>
+            </w:r>
+            <w:r>
+              <w:rPr>
+                <w:rFonts w:cstheme="minorHAnsi"/>
+                <w:sz w:val="20"/>
+                <w:szCs w:val="20"/>
+              </w:rPr>
+              <w:t>and adds vertex to the application, also displays each vertex added</w:t>
             </w:r>
           </w:p>
         </w:tc>
@@ -963,44 +1206,26 @@
                 <w:sz w:val="20"/>
                 <w:szCs w:val="20"/>
               </w:rPr>
-              <w:t xml:space="preserve">Caught Syntax Error and displayed error to user. </w:t>
-            </w:r>
-          </w:p>
-          <w:p>
-            <w:pPr>
-              <w:ind w:firstLine="0"/>
-              <w:rPr>
-                <w:rFonts w:cstheme="minorHAnsi"/>
-                <w:sz w:val="20"/>
-                <w:szCs w:val="20"/>
-              </w:rPr>
-            </w:pPr>
-            <w:r>
-              <w:rPr>
-                <w:rFonts w:cstheme="minorHAnsi"/>
-                <w:sz w:val="20"/>
-                <w:szCs w:val="20"/>
-              </w:rPr>
-              <w:t>Program closed successfully</w:t>
-            </w:r>
-            <w:r>
-              <w:rPr>
-                <w:rFonts w:cstheme="minorHAnsi"/>
-                <w:sz w:val="20"/>
-                <w:szCs w:val="20"/>
-              </w:rPr>
-              <w:t>.</w:t>
-            </w:r>
-          </w:p>
-          <w:p>
-            <w:pPr>
-              <w:ind w:firstLine="0"/>
-              <w:rPr>
-                <w:rFonts w:cstheme="minorHAnsi"/>
-                <w:sz w:val="20"/>
-                <w:szCs w:val="20"/>
-              </w:rPr>
-            </w:pPr>
+              <w:t xml:space="preserve">JavaFX correctly added all </w:t>
+            </w:r>
+            <w:proofErr w:type="gramStart"/>
+            <w:r>
+              <w:rPr>
+                <w:rFonts w:cstheme="minorHAnsi"/>
+                <w:sz w:val="20"/>
+                <w:szCs w:val="20"/>
+              </w:rPr>
+              <w:t>6</w:t>
+            </w:r>
+            <w:proofErr w:type="gramEnd"/>
+            <w:r>
+              <w:rPr>
+                <w:rFonts w:cstheme="minorHAnsi"/>
+                <w:sz w:val="20"/>
+                <w:szCs w:val="20"/>
+              </w:rPr>
+              <w:t xml:space="preserve"> vertices and displayed appropriate messages</w:t>
+            </w:r>
           </w:p>
         </w:tc>
         <w:tc>
@@ -1075,7 +1300,7 @@
                 <w:sz w:val="20"/>
                 <w:szCs w:val="20"/>
               </w:rPr>
-              <w:t>(*(***)(***))</w:t>
+              <w:t>Add Edges from:</w:t>
             </w:r>
           </w:p>
           <w:p>
@@ -1093,7 +1318,7 @@
                 <w:sz w:val="20"/>
                 <w:szCs w:val="20"/>
               </w:rPr>
-              <w:t>n</w:t>
+              <w:t>A-&gt;B, A-&gt;C, B-&gt;D, C-&gt;D, D-&gt;E, E-&gt;F</w:t>
             </w:r>
           </w:p>
         </w:tc>
@@ -1117,7 +1342,33 @@
                 <w:sz w:val="20"/>
                 <w:szCs w:val="20"/>
               </w:rPr>
-              <w:t>Check to make sure it correctly identifies the no digits syntax error.</w:t>
+              <w:t xml:space="preserve">Will </w:t>
+            </w:r>
+            <w:proofErr w:type="gramStart"/>
+            <w:r>
+              <w:rPr>
+                <w:rFonts w:cstheme="minorHAnsi"/>
+                <w:sz w:val="20"/>
+                <w:szCs w:val="20"/>
+              </w:rPr>
+              <w:t>test</w:t>
+            </w:r>
+            <w:proofErr w:type="gramEnd"/>
+            <w:r>
+              <w:rPr>
+                <w:rFonts w:cstheme="minorHAnsi"/>
+                <w:sz w:val="20"/>
+                <w:szCs w:val="20"/>
+              </w:rPr>
+              <w:t xml:space="preserve"> the add edges button as well as text fields to take in the users input and add the edges as well as displaying the outcome in the message </w:t>
+            </w:r>
+            <w:r>
+              <w:rPr>
+                <w:rFonts w:cstheme="minorHAnsi"/>
+                <w:sz w:val="20"/>
+                <w:szCs w:val="20"/>
+              </w:rPr>
+              <w:t>text field</w:t>
             </w:r>
           </w:p>
         </w:tc>
@@ -1141,15 +1392,7 @@
                 <w:sz w:val="20"/>
                 <w:szCs w:val="20"/>
               </w:rPr>
-              <w:t xml:space="preserve">Correctly displayed no </w:t>
-            </w:r>
-            <w:r>
-              <w:rPr>
-                <w:rFonts w:cstheme="minorHAnsi"/>
-                <w:sz w:val="20"/>
-                <w:szCs w:val="20"/>
-              </w:rPr>
-              <w:t>digits were present in the string.</w:t>
+              <w:t>Correctly added all edges and displayed appropriate messages</w:t>
             </w:r>
           </w:p>
         </w:tc>
@@ -1225,17 +1468,20 @@
                 <w:sz w:val="20"/>
                 <w:szCs w:val="20"/>
               </w:rPr>
-              <w:t>(53 (28 (11 * *) (41 * *)) (83 (67 * *) *))</w:t>
-            </w:r>
-            <w:r>
-              <w:rPr>
-                <w:rFonts w:cstheme="minorHAnsi"/>
-                <w:sz w:val="20"/>
-                <w:szCs w:val="20"/>
-              </w:rPr>
-              <w:cr/>
-              <w:t>(63 (51 (20 (13 * *) *) *) *)</w:t>
-            </w:r>
+              <w:t xml:space="preserve">Click </w:t>
+            </w:r>
+            <w:proofErr w:type="spellStart"/>
+            <w:proofErr w:type="gramStart"/>
+            <w:r>
+              <w:rPr>
+                <w:rFonts w:cstheme="minorHAnsi"/>
+                <w:sz w:val="20"/>
+                <w:szCs w:val="20"/>
+              </w:rPr>
+              <w:t>isConnected</w:t>
+            </w:r>
+            <w:proofErr w:type="spellEnd"/>
+            <w:proofErr w:type="gramEnd"/>
           </w:p>
           <w:p>
             <w:pPr>
@@ -1246,14 +1492,62 @@
                 <w:szCs w:val="20"/>
               </w:rPr>
             </w:pPr>
-            <w:r>
-              <w:rPr>
-                <w:rFonts w:cstheme="minorHAnsi"/>
-                <w:sz w:val="20"/>
-                <w:szCs w:val="20"/>
-              </w:rPr>
-              <w:t>(13 (53 * *) (11 (59 * *) *))</w:t>
-            </w:r>
+            <w:proofErr w:type="spellStart"/>
+            <w:r>
+              <w:rPr>
+                <w:rFonts w:cstheme="minorHAnsi"/>
+                <w:sz w:val="20"/>
+                <w:szCs w:val="20"/>
+              </w:rPr>
+              <w:t>hasCycles</w:t>
+            </w:r>
+            <w:proofErr w:type="spellEnd"/>
+          </w:p>
+          <w:p>
+            <w:pPr>
+              <w:ind w:firstLine="0"/>
+              <w:rPr>
+                <w:rFonts w:cstheme="minorHAnsi"/>
+                <w:sz w:val="20"/>
+                <w:szCs w:val="20"/>
+              </w:rPr>
+            </w:pPr>
+            <w:r>
+              <w:rPr>
+                <w:rFonts w:cstheme="minorHAnsi"/>
+                <w:sz w:val="20"/>
+                <w:szCs w:val="20"/>
+              </w:rPr>
+              <w:t>depth First Search</w:t>
+            </w:r>
+          </w:p>
+          <w:p>
+            <w:pPr>
+              <w:ind w:firstLine="0"/>
+              <w:rPr>
+                <w:rFonts w:cstheme="minorHAnsi"/>
+                <w:sz w:val="20"/>
+                <w:szCs w:val="20"/>
+              </w:rPr>
+            </w:pPr>
+            <w:r>
+              <w:rPr>
+                <w:rFonts w:cstheme="minorHAnsi"/>
+                <w:sz w:val="20"/>
+                <w:szCs w:val="20"/>
+              </w:rPr>
+              <w:t>Breadth First Search</w:t>
+            </w:r>
+          </w:p>
+          <w:p>
+            <w:pPr>
+              <w:ind w:firstLine="0"/>
+              <w:rPr>
+                <w:rFonts w:cstheme="minorHAnsi"/>
+                <w:sz w:val="20"/>
+                <w:szCs w:val="20"/>
+              </w:rPr>
+            </w:pPr>
           </w:p>
         </w:tc>
         <w:tc>
@@ -1276,88 +1570,49 @@
                 <w:sz w:val="20"/>
                 <w:szCs w:val="20"/>
               </w:rPr>
-              <w:t xml:space="preserve">This will check every </w:t>
-            </w:r>
-            <w:proofErr w:type="spellStart"/>
-            <w:r>
-              <w:rPr>
-                <w:rFonts w:cstheme="minorHAnsi"/>
-                <w:sz w:val="20"/>
-                <w:szCs w:val="20"/>
-              </w:rPr>
-              <w:t>isbalanced</w:t>
-            </w:r>
-            <w:proofErr w:type="spellEnd"/>
-            <w:r>
-              <w:rPr>
-                <w:rFonts w:cstheme="minorHAnsi"/>
-                <w:sz w:val="20"/>
-                <w:szCs w:val="20"/>
-              </w:rPr>
-              <w:t xml:space="preserve"> and </w:t>
-            </w:r>
-            <w:proofErr w:type="spellStart"/>
-            <w:r>
-              <w:rPr>
-                <w:rFonts w:cstheme="minorHAnsi"/>
-                <w:sz w:val="20"/>
-                <w:szCs w:val="20"/>
-              </w:rPr>
-              <w:t>isbinary</w:t>
-            </w:r>
-            <w:proofErr w:type="spellEnd"/>
-            <w:r>
-              <w:rPr>
-                <w:rFonts w:cstheme="minorHAnsi"/>
-                <w:sz w:val="20"/>
-                <w:szCs w:val="20"/>
-              </w:rPr>
-              <w:t xml:space="preserve"> tree instance by providing it a </w:t>
-            </w:r>
-            <w:proofErr w:type="spellStart"/>
-            <w:r>
-              <w:rPr>
-                <w:rFonts w:cstheme="minorHAnsi"/>
-                <w:sz w:val="20"/>
-                <w:szCs w:val="20"/>
-              </w:rPr>
-              <w:t>balanaced</w:t>
-            </w:r>
-            <w:proofErr w:type="spellEnd"/>
-            <w:r>
-              <w:rPr>
-                <w:rFonts w:cstheme="minorHAnsi"/>
-                <w:sz w:val="20"/>
-                <w:szCs w:val="20"/>
-              </w:rPr>
-              <w:t xml:space="preserve"> binary tree, non-balanced binary tree, and a non-binary tree due to improper </w:t>
-            </w:r>
-            <w:proofErr w:type="spellStart"/>
-            <w:r>
-              <w:rPr>
-                <w:rFonts w:cstheme="minorHAnsi"/>
-                <w:sz w:val="20"/>
-                <w:szCs w:val="20"/>
-              </w:rPr>
-              <w:t>lh</w:t>
-            </w:r>
-            <w:proofErr w:type="spellEnd"/>
-            <w:r>
-              <w:rPr>
-                <w:rFonts w:cstheme="minorHAnsi"/>
-                <w:sz w:val="20"/>
-                <w:szCs w:val="20"/>
-              </w:rPr>
-              <w:t xml:space="preserve"> and rh nodes from our assignment</w:t>
-            </w:r>
-            <w:r>
-              <w:rPr>
-                <w:rFonts w:cstheme="minorHAnsi"/>
-                <w:sz w:val="20"/>
-                <w:szCs w:val="20"/>
-              </w:rPr>
-              <w:br/>
-              <w:t xml:space="preserve">Tests </w:t>
+              <w:t xml:space="preserve">We will </w:t>
+            </w:r>
+            <w:proofErr w:type="gramStart"/>
+            <w:r>
+              <w:rPr>
+                <w:rFonts w:cstheme="minorHAnsi"/>
+                <w:sz w:val="20"/>
+                <w:szCs w:val="20"/>
+              </w:rPr>
+              <w:t>test</w:t>
+            </w:r>
+            <w:proofErr w:type="gramEnd"/>
+            <w:r>
+              <w:rPr>
+                <w:rFonts w:cstheme="minorHAnsi"/>
+                <w:sz w:val="20"/>
+                <w:szCs w:val="20"/>
+              </w:rPr>
+              <w:t xml:space="preserve"> to make sure all methods are correctly working</w:t>
+            </w:r>
+            <w:r>
+              <w:rPr>
+                <w:rFonts w:cstheme="minorHAnsi"/>
+                <w:sz w:val="20"/>
+                <w:szCs w:val="20"/>
+              </w:rPr>
+              <w:t xml:space="preserve"> </w:t>
+            </w:r>
+            <w:r>
+              <w:rPr>
+                <w:rFonts w:cstheme="minorHAnsi"/>
+                <w:sz w:val="20"/>
+                <w:szCs w:val="20"/>
+              </w:rPr>
+              <w:t xml:space="preserve">and </w:t>
+            </w:r>
+            <w:r>
+              <w:rPr>
+                <w:rFonts w:cstheme="minorHAnsi"/>
+                <w:sz w:val="20"/>
+                <w:szCs w:val="20"/>
+              </w:rPr>
+              <w:t>displaying in the message window</w:t>
             </w:r>
           </w:p>
         </w:tc>
@@ -1381,7 +1636,33 @@
                 <w:sz w:val="20"/>
                 <w:szCs w:val="20"/>
               </w:rPr>
-              <w:t>Successfully displayed proper trees in every instance. Successfully closed all programs.</w:t>
+              <w:t xml:space="preserve">Correctly displayed all outputs. It </w:t>
+            </w:r>
+            <w:proofErr w:type="gramStart"/>
+            <w:r>
+              <w:rPr>
+                <w:rFonts w:cstheme="minorHAnsi"/>
+                <w:sz w:val="20"/>
+                <w:szCs w:val="20"/>
+              </w:rPr>
+              <w:t>was connected</w:t>
+            </w:r>
+            <w:proofErr w:type="gramEnd"/>
+            <w:r>
+              <w:rPr>
+                <w:rFonts w:cstheme="minorHAnsi"/>
+                <w:sz w:val="20"/>
+                <w:szCs w:val="20"/>
+              </w:rPr>
+              <w:t xml:space="preserve"> had cycles and performed depth first and breadth first search </w:t>
+            </w:r>
+            <w:r>
+              <w:rPr>
+                <w:rFonts w:cstheme="minorHAnsi"/>
+                <w:sz w:val="20"/>
+                <w:szCs w:val="20"/>
+              </w:rPr>
+              <w:t>while displaying this to user.</w:t>
             </w:r>
           </w:p>
         </w:tc>
@@ -1457,8 +1738,18 @@
                 <w:sz w:val="20"/>
                 <w:szCs w:val="20"/>
               </w:rPr>
-              <w:t>0</w:t>
-            </w:r>
+              <w:t>Perform the exact same vertex pattern but do not create an edge from C-&gt;</w:t>
+            </w:r>
+            <w:proofErr w:type="gramStart"/>
+            <w:r>
+              <w:rPr>
+                <w:rFonts w:cstheme="minorHAnsi"/>
+                <w:sz w:val="20"/>
+                <w:szCs w:val="20"/>
+              </w:rPr>
+              <w:t>D</w:t>
+            </w:r>
+            <w:proofErr w:type="gramEnd"/>
           </w:p>
           <w:p>
             <w:pPr>
@@ -1475,7 +1766,7 @@
                 <w:sz w:val="20"/>
                 <w:szCs w:val="20"/>
               </w:rPr>
-              <w:t>Hi</w:t>
+              <w:t>Or D-&gt;E.</w:t>
             </w:r>
           </w:p>
           <w:p>
@@ -1493,7 +1784,31 @@
                 <w:sz w:val="20"/>
                 <w:szCs w:val="20"/>
               </w:rPr>
-              <w:t>Please</w:t>
+              <w:t xml:space="preserve">Click </w:t>
+            </w:r>
+            <w:r>
+              <w:rPr>
+                <w:rFonts w:cstheme="minorHAnsi"/>
+                <w:sz w:val="20"/>
+                <w:szCs w:val="20"/>
+              </w:rPr>
+              <w:t>the same</w:t>
+            </w:r>
+            <w:r>
+              <w:rPr>
+                <w:rFonts w:cstheme="minorHAnsi"/>
+                <w:sz w:val="20"/>
+                <w:szCs w:val="20"/>
+              </w:rPr>
+              <w:t xml:space="preserve"> buttons as </w:t>
+            </w:r>
+            <w:r>
+              <w:rPr>
+                <w:rFonts w:cstheme="minorHAnsi"/>
+                <w:sz w:val="20"/>
+                <w:szCs w:val="20"/>
+              </w:rPr>
+              <w:t>test4.</w:t>
             </w:r>
           </w:p>
           <w:p>
@@ -1511,7 +1826,33 @@
                 <w:sz w:val="20"/>
                 <w:szCs w:val="20"/>
               </w:rPr>
-              <w:t>Come on</w:t>
+              <w:t xml:space="preserve">Reset and only add </w:t>
+            </w:r>
+            <w:proofErr w:type="gramStart"/>
+            <w:r>
+              <w:rPr>
+                <w:rFonts w:cstheme="minorHAnsi"/>
+                <w:sz w:val="20"/>
+                <w:szCs w:val="20"/>
+              </w:rPr>
+              <w:t>2</w:t>
+            </w:r>
+            <w:proofErr w:type="gramEnd"/>
+            <w:r>
+              <w:rPr>
+                <w:rFonts w:cstheme="minorHAnsi"/>
+                <w:sz w:val="20"/>
+                <w:szCs w:val="20"/>
+              </w:rPr>
+              <w:t xml:space="preserve"> </w:t>
+            </w:r>
+            <w:r>
+              <w:rPr>
+                <w:rFonts w:cstheme="minorHAnsi"/>
+                <w:sz w:val="20"/>
+                <w:szCs w:val="20"/>
+              </w:rPr>
+              <w:t>vertices.</w:t>
             </w:r>
           </w:p>
           <w:p>
@@ -1529,36 +1870,16 @@
                 <w:sz w:val="20"/>
                 <w:szCs w:val="20"/>
               </w:rPr>
-              <w:t>Fine</w:t>
-            </w:r>
-          </w:p>
-          <w:p>
-            <w:pPr>
-              <w:ind w:firstLine="0"/>
-              <w:rPr>
-                <w:rFonts w:cstheme="minorHAnsi"/>
-                <w:sz w:val="20"/>
-                <w:szCs w:val="20"/>
-              </w:rPr>
-            </w:pPr>
-            <w:r>
-              <w:rPr>
-                <w:rFonts w:cstheme="minorHAnsi"/>
-                <w:sz w:val="20"/>
-                <w:szCs w:val="20"/>
-              </w:rPr>
-              <w:t>N</w:t>
-            </w:r>
-          </w:p>
-          <w:p>
-            <w:pPr>
-              <w:ind w:firstLine="0"/>
-              <w:rPr>
-                <w:rFonts w:cstheme="minorHAnsi"/>
-                <w:sz w:val="20"/>
-                <w:szCs w:val="20"/>
-              </w:rPr>
-            </w:pPr>
+              <w:t xml:space="preserve">Click the same buttons as </w:t>
+            </w:r>
+            <w:r>
+              <w:rPr>
+                <w:rFonts w:cstheme="minorHAnsi"/>
+                <w:sz w:val="20"/>
+                <w:szCs w:val="20"/>
+              </w:rPr>
+              <w:t>previous.</w:t>
+            </w:r>
           </w:p>
           <w:p>
             <w:pPr>
@@ -1591,25 +1912,70 @@
                 <w:sz w:val="20"/>
                 <w:szCs w:val="20"/>
               </w:rPr>
-              <w:t>Testing to see if the expression is not properly formatted if it will catch it.</w:t>
-            </w:r>
-          </w:p>
-          <w:p>
-            <w:pPr>
-              <w:ind w:firstLine="0"/>
-              <w:rPr>
-                <w:rFonts w:cstheme="minorHAnsi"/>
-                <w:sz w:val="20"/>
-                <w:szCs w:val="20"/>
-              </w:rPr>
-            </w:pPr>
-            <w:r>
-              <w:rPr>
-                <w:rFonts w:cstheme="minorHAnsi"/>
-                <w:sz w:val="20"/>
-                <w:szCs w:val="20"/>
-              </w:rPr>
-              <w:t>Testing our while loop for proper continue input</w:t>
+              <w:t xml:space="preserve">Same test as test 4 but should have </w:t>
+            </w:r>
+            <w:proofErr w:type="gramStart"/>
+            <w:r>
+              <w:rPr>
+                <w:rFonts w:cstheme="minorHAnsi"/>
+                <w:sz w:val="20"/>
+                <w:szCs w:val="20"/>
+              </w:rPr>
+              <w:t>is</w:t>
+            </w:r>
+            <w:proofErr w:type="gramEnd"/>
+            <w:r>
+              <w:rPr>
+                <w:rFonts w:cstheme="minorHAnsi"/>
+                <w:sz w:val="20"/>
+                <w:szCs w:val="20"/>
+              </w:rPr>
+              <w:t xml:space="preserve"> connected false and has cycles true as well as only be able to return the vertices connected for </w:t>
+            </w:r>
+            <w:proofErr w:type="spellStart"/>
+            <w:r>
+              <w:rPr>
+                <w:rFonts w:cstheme="minorHAnsi"/>
+                <w:sz w:val="20"/>
+                <w:szCs w:val="20"/>
+              </w:rPr>
+              <w:t>df</w:t>
+            </w:r>
+            <w:proofErr w:type="spellEnd"/>
+            <w:r>
+              <w:rPr>
+                <w:rFonts w:cstheme="minorHAnsi"/>
+                <w:sz w:val="20"/>
+                <w:szCs w:val="20"/>
+              </w:rPr>
+              <w:t xml:space="preserve"> and bf search.</w:t>
+            </w:r>
+            <w:r>
+              <w:rPr>
+                <w:rFonts w:cstheme="minorHAnsi"/>
+                <w:sz w:val="20"/>
+                <w:szCs w:val="20"/>
+              </w:rPr>
+              <w:br/>
+              <w:t xml:space="preserve">Second part of test we should see that there are no edges in the graph. So appropriate message should </w:t>
+            </w:r>
+            <w:proofErr w:type="gramStart"/>
+            <w:r>
+              <w:rPr>
+                <w:rFonts w:cstheme="minorHAnsi"/>
+                <w:sz w:val="20"/>
+                <w:szCs w:val="20"/>
+              </w:rPr>
+              <w:t>be displayed</w:t>
+            </w:r>
+            <w:proofErr w:type="gramEnd"/>
+            <w:r>
+              <w:rPr>
+                <w:rFonts w:cstheme="minorHAnsi"/>
+                <w:sz w:val="20"/>
+                <w:szCs w:val="20"/>
+              </w:rPr>
+              <w:t>.</w:t>
             </w:r>
           </w:p>
         </w:tc>
@@ -1633,33 +1999,79 @@
                 <w:sz w:val="20"/>
                 <w:szCs w:val="20"/>
               </w:rPr>
-              <w:t xml:space="preserve">Successfully </w:t>
-            </w:r>
-            <w:r>
-              <w:rPr>
-                <w:rFonts w:cstheme="minorHAnsi"/>
-                <w:sz w:val="20"/>
-                <w:szCs w:val="20"/>
-              </w:rPr>
-              <w:t>found it did not meet proper formatting.</w:t>
-            </w:r>
-          </w:p>
-          <w:p>
-            <w:pPr>
-              <w:ind w:firstLine="0"/>
-              <w:rPr>
-                <w:rFonts w:cstheme="minorHAnsi"/>
-                <w:sz w:val="20"/>
-                <w:szCs w:val="20"/>
-              </w:rPr>
-            </w:pPr>
-            <w:r>
-              <w:rPr>
-                <w:rFonts w:cstheme="minorHAnsi"/>
-                <w:sz w:val="20"/>
-                <w:szCs w:val="20"/>
-              </w:rPr>
-              <w:t>Successfully prompted user for correct input.</w:t>
+              <w:t xml:space="preserve">The actual values </w:t>
+            </w:r>
+            <w:proofErr w:type="gramStart"/>
+            <w:r>
+              <w:rPr>
+                <w:rFonts w:cstheme="minorHAnsi"/>
+                <w:sz w:val="20"/>
+                <w:szCs w:val="20"/>
+              </w:rPr>
+              <w:t>were correctly displayed</w:t>
+            </w:r>
+            <w:proofErr w:type="gramEnd"/>
+            <w:r>
+              <w:rPr>
+                <w:rFonts w:cstheme="minorHAnsi"/>
+                <w:sz w:val="20"/>
+                <w:szCs w:val="20"/>
+              </w:rPr>
+              <w:t xml:space="preserve">. The Boolean values </w:t>
+            </w:r>
+            <w:proofErr w:type="gramStart"/>
+            <w:r>
+              <w:rPr>
+                <w:rFonts w:cstheme="minorHAnsi"/>
+                <w:sz w:val="20"/>
+                <w:szCs w:val="20"/>
+              </w:rPr>
+              <w:t>were switched</w:t>
+            </w:r>
+            <w:proofErr w:type="gramEnd"/>
+            <w:r>
+              <w:rPr>
+                <w:rFonts w:cstheme="minorHAnsi"/>
+                <w:sz w:val="20"/>
+                <w:szCs w:val="20"/>
+              </w:rPr>
+              <w:t xml:space="preserve"> to false in appropriate cases and the </w:t>
+            </w:r>
+            <w:proofErr w:type="spellStart"/>
+            <w:r>
+              <w:rPr>
+                <w:rFonts w:cstheme="minorHAnsi"/>
+                <w:sz w:val="20"/>
+                <w:szCs w:val="20"/>
+              </w:rPr>
+              <w:t>dfs</w:t>
+            </w:r>
+            <w:proofErr w:type="spellEnd"/>
+            <w:r>
+              <w:rPr>
+                <w:rFonts w:cstheme="minorHAnsi"/>
+                <w:sz w:val="20"/>
+                <w:szCs w:val="20"/>
+              </w:rPr>
+              <w:t xml:space="preserve"> and </w:t>
+            </w:r>
+            <w:proofErr w:type="spellStart"/>
+            <w:r>
+              <w:rPr>
+                <w:rFonts w:cstheme="minorHAnsi"/>
+                <w:sz w:val="20"/>
+                <w:szCs w:val="20"/>
+              </w:rPr>
+              <w:t>bfs</w:t>
+            </w:r>
+            <w:proofErr w:type="spellEnd"/>
+            <w:r>
+              <w:rPr>
+                <w:rFonts w:cstheme="minorHAnsi"/>
+                <w:sz w:val="20"/>
+                <w:szCs w:val="20"/>
+              </w:rPr>
+              <w:t xml:space="preserve"> both only returned the values of the connected graph not the graph and a disconnected cycle or empty vertex.</w:t>
             </w:r>
           </w:p>
         </w:tc>
@@ -1768,10 +2180,10 @@
           <w:bCs/>
         </w:rPr>
         <w:drawing>
-          <wp:inline distT="0" distB="0" distL="0" distR="0" wp14:anchorId="227F4112" wp14:editId="7B0D76E6">
-            <wp:extent cx="5943600" cy="1872615"/>
-            <wp:effectExtent l="0" t="0" r="0" b="0"/>
-            <wp:docPr id="1264980649" name="Picture 1" descr="A screen shot of a computer&#10;&#10;Description automatically generated"/>
+          <wp:inline distT="0" distB="0" distL="0" distR="0" wp14:anchorId="486BD17A" wp14:editId="0DE43D60">
+            <wp:extent cx="1940894" cy="2042501"/>
+            <wp:effectExtent l="0" t="0" r="2540" b="0"/>
+            <wp:docPr id="670089123" name="Picture 1"/>
             <wp:cNvGraphicFramePr>
               <a:graphicFrameLocks xmlns:a="http://schemas.openxmlformats.org/drawingml/2006/main" noChangeAspect="1"/>
             </wp:cNvGraphicFramePr>
@@ -1779,7 +2191,7 @@
               <a:graphicData uri="http://schemas.openxmlformats.org/drawingml/2006/picture">
                 <pic:pic xmlns:pic="http://schemas.openxmlformats.org/drawingml/2006/picture">
                   <pic:nvPicPr>
-                    <pic:cNvPr id="1264980649" name="Picture 1" descr="A screen shot of a computer&#10;&#10;Description automatically generated"/>
+                    <pic:cNvPr id="670089123" name=""/>
                     <pic:cNvPicPr/>
                   </pic:nvPicPr>
                   <pic:blipFill>
@@ -1791,7 +2203,7 @@
                   <pic:spPr>
                     <a:xfrm>
                       <a:off x="0" y="0"/>
-                      <a:ext cx="5943600" cy="1872615"/>
+                      <a:ext cx="1958785" cy="2061329"/>
                     </a:xfrm>
                     <a:prstGeom prst="rect">
                       <a:avLst/>
@@ -1803,50 +2215,16 @@
           </wp:inline>
         </w:drawing>
       </w:r>
-    </w:p>
-    <w:p>
-      <w:pPr>
-        <w:ind w:firstLine="0"/>
-        <w:jc w:val="center"/>
+      <w:r>
         <w:rPr>
           <w:b/>
           <w:bCs/>
         </w:rPr>
-      </w:pPr>
-      <w:r>
-        <w:rPr>
-          <w:b/>
-          <w:bCs/>
-        </w:rPr>
-        <w:t xml:space="preserve">Test Case </w:t>
-      </w:r>
-      <w:r>
-        <w:rPr>
-          <w:b/>
-          <w:bCs/>
-        </w:rPr>
-        <w:t>2</w:t>
-      </w:r>
-    </w:p>
-    <w:p>
-      <w:pPr>
-        <w:ind w:firstLine="0"/>
-        <w:jc w:val="center"/>
-        <w:rPr>
-          <w:b/>
-          <w:bCs/>
-        </w:rPr>
-      </w:pPr>
-      <w:r>
-        <w:rPr>
-          <w:b/>
-          <w:bCs/>
-        </w:rPr>
         <w:drawing>
-          <wp:inline distT="0" distB="0" distL="0" distR="0" wp14:anchorId="7BFCA942" wp14:editId="6568108E">
-            <wp:extent cx="5943600" cy="1101090"/>
-            <wp:effectExtent l="0" t="0" r="0" b="3810"/>
-            <wp:docPr id="414964054" name="Picture 1" descr="A screen shot of a computer&#10;&#10;Description automatically generated"/>
+          <wp:inline distT="0" distB="0" distL="0" distR="0" wp14:anchorId="52789E93" wp14:editId="67C943C3">
+            <wp:extent cx="1940686" cy="2055137"/>
+            <wp:effectExtent l="0" t="0" r="2540" b="2540"/>
+            <wp:docPr id="128126346" name="Picture 1"/>
             <wp:cNvGraphicFramePr>
               <a:graphicFrameLocks xmlns:a="http://schemas.openxmlformats.org/drawingml/2006/main" noChangeAspect="1"/>
             </wp:cNvGraphicFramePr>
@@ -1854,7 +2232,7 @@
               <a:graphicData uri="http://schemas.openxmlformats.org/drawingml/2006/picture">
                 <pic:pic xmlns:pic="http://schemas.openxmlformats.org/drawingml/2006/picture">
                   <pic:nvPicPr>
-                    <pic:cNvPr id="414964054" name="Picture 1" descr="A screen shot of a computer&#10;&#10;Description automatically generated"/>
+                    <pic:cNvPr id="128126346" name=""/>
                     <pic:cNvPicPr/>
                   </pic:nvPicPr>
                   <pic:blipFill>
@@ -1866,7 +2244,7 @@
                   <pic:spPr>
                     <a:xfrm>
                       <a:off x="0" y="0"/>
-                      <a:ext cx="5943600" cy="1101090"/>
+                      <a:ext cx="1958836" cy="2074358"/>
                     </a:xfrm>
                     <a:prstGeom prst="rect">
                       <a:avLst/>
@@ -1882,48 +2260,22 @@
     <w:p>
       <w:pPr>
         <w:ind w:firstLine="0"/>
+        <w:jc w:val="center"/>
         <w:rPr>
           <w:b/>
           <w:bCs/>
         </w:rPr>
       </w:pPr>
-    </w:p>
-    <w:p>
-      <w:pPr>
-        <w:ind w:firstLine="0"/>
-        <w:jc w:val="center"/>
+      <w:r>
         <w:rPr>
           <w:b/>
           <w:bCs/>
         </w:rPr>
-      </w:pPr>
-      <w:r>
-        <w:rPr>
-          <w:b/>
-          <w:bCs/>
-        </w:rPr>
-        <w:t>Test Case 3</w:t>
-      </w:r>
-    </w:p>
-    <w:p>
-      <w:pPr>
-        <w:ind w:firstLine="0"/>
-        <w:jc w:val="center"/>
-        <w:rPr>
-          <w:b/>
-          <w:bCs/>
-        </w:rPr>
-      </w:pPr>
-      <w:r>
-        <w:rPr>
-          <w:b/>
-          <w:bCs/>
-        </w:rPr>
         <w:drawing>
-          <wp:inline distT="0" distB="0" distL="0" distR="0" wp14:anchorId="248B80AE" wp14:editId="38BBA54C">
-            <wp:extent cx="5943600" cy="753110"/>
-            <wp:effectExtent l="0" t="0" r="0" b="8890"/>
-            <wp:docPr id="954709322" name="Picture 1" descr="A screen shot of a computer&#10;&#10;Description automatically generated"/>
+          <wp:inline distT="0" distB="0" distL="0" distR="0" wp14:anchorId="4839BDBF" wp14:editId="587E88C8">
+            <wp:extent cx="1899120" cy="2009293"/>
+            <wp:effectExtent l="0" t="0" r="6350" b="0"/>
+            <wp:docPr id="2101712023" name="Picture 1"/>
             <wp:cNvGraphicFramePr>
               <a:graphicFrameLocks xmlns:a="http://schemas.openxmlformats.org/drawingml/2006/main" noChangeAspect="1"/>
             </wp:cNvGraphicFramePr>
@@ -1931,7 +2283,7 @@
               <a:graphicData uri="http://schemas.openxmlformats.org/drawingml/2006/picture">
                 <pic:pic xmlns:pic="http://schemas.openxmlformats.org/drawingml/2006/picture">
                   <pic:nvPicPr>
-                    <pic:cNvPr id="954709322" name="Picture 1" descr="A screen shot of a computer&#10;&#10;Description automatically generated"/>
+                    <pic:cNvPr id="2101712023" name=""/>
                     <pic:cNvPicPr/>
                   </pic:nvPicPr>
                   <pic:blipFill>
@@ -1943,7 +2295,7 @@
                   <pic:spPr>
                     <a:xfrm>
                       <a:off x="0" y="0"/>
-                      <a:ext cx="5943600" cy="753110"/>
+                      <a:ext cx="1915325" cy="2026438"/>
                     </a:xfrm>
                     <a:prstGeom prst="rect">
                       <a:avLst/>
@@ -1955,59 +2307,16 @@
           </wp:inline>
         </w:drawing>
       </w:r>
-    </w:p>
-    <w:p>
-      <w:pPr>
+      <w:r>
         <w:rPr>
           <w:b/>
           <w:bCs/>
         </w:rPr>
-      </w:pPr>
-      <w:r>
-        <w:rPr>
-          <w:b/>
-          <w:bCs/>
-        </w:rPr>
-        <w:br w:type="page"/>
-      </w:r>
-    </w:p>
-    <w:p>
-      <w:pPr>
-        <w:ind w:firstLine="0"/>
-        <w:jc w:val="center"/>
-        <w:rPr>
-          <w:b/>
-          <w:bCs/>
-        </w:rPr>
-      </w:pPr>
-      <w:r>
-        <w:rPr>
-          <w:b/>
-          <w:bCs/>
-        </w:rPr>
-        <w:lastRenderedPageBreak/>
-        <w:t>Test Case 4</w:t>
-      </w:r>
-    </w:p>
-    <w:p>
-      <w:pPr>
-        <w:ind w:firstLine="0"/>
-        <w:jc w:val="center"/>
-        <w:rPr>
-          <w:b/>
-          <w:bCs/>
-        </w:rPr>
-      </w:pPr>
-      <w:r>
-        <w:rPr>
-          <w:b/>
-          <w:bCs/>
-        </w:rPr>
         <w:drawing>
-          <wp:inline distT="0" distB="0" distL="0" distR="0" wp14:anchorId="05747FD6" wp14:editId="6158D6E8">
-            <wp:extent cx="3765550" cy="3096923"/>
-            <wp:effectExtent l="0" t="0" r="6350" b="8255"/>
-            <wp:docPr id="1375499291" name="Picture 1" descr="A screenshot of a computer program&#10;&#10;Description automatically generated"/>
+          <wp:inline distT="0" distB="0" distL="0" distR="0" wp14:anchorId="030566A9" wp14:editId="110484DF">
+            <wp:extent cx="1913191" cy="2015596"/>
+            <wp:effectExtent l="0" t="0" r="0" b="3810"/>
+            <wp:docPr id="269635867" name="Picture 1"/>
             <wp:cNvGraphicFramePr>
               <a:graphicFrameLocks xmlns:a="http://schemas.openxmlformats.org/drawingml/2006/main" noChangeAspect="1"/>
             </wp:cNvGraphicFramePr>
@@ -2015,7 +2324,7 @@
               <a:graphicData uri="http://schemas.openxmlformats.org/drawingml/2006/picture">
                 <pic:pic xmlns:pic="http://schemas.openxmlformats.org/drawingml/2006/picture">
                   <pic:nvPicPr>
-                    <pic:cNvPr id="1375499291" name="Picture 1" descr="A screenshot of a computer program&#10;&#10;Description automatically generated"/>
+                    <pic:cNvPr id="269635867" name=""/>
                     <pic:cNvPicPr/>
                   </pic:nvPicPr>
                   <pic:blipFill>
@@ -2027,7 +2336,7 @@
                   <pic:spPr>
                     <a:xfrm>
                       <a:off x="0" y="0"/>
-                      <a:ext cx="3766604" cy="3097790"/>
+                      <a:ext cx="1934862" cy="2038427"/>
                     </a:xfrm>
                     <a:prstGeom prst="rect">
                       <a:avLst/>
@@ -2054,30 +2363,11 @@
           <w:b/>
           <w:bCs/>
         </w:rPr>
-        <w:t>Test Case 5</w:t>
-      </w:r>
-    </w:p>
-    <w:p>
-      <w:pPr>
-        <w:ind w:firstLine="0"/>
-        <w:jc w:val="center"/>
-        <w:rPr>
-          <w:b/>
-          <w:bCs/>
-          <w:noProof/>
-        </w:rPr>
-      </w:pPr>
-      <w:r>
-        <w:rPr>
-          <w:b/>
-          <w:bCs/>
-          <w:noProof/>
-        </w:rPr>
         <w:drawing>
-          <wp:inline distT="0" distB="0" distL="0" distR="0" wp14:anchorId="2C902B0E" wp14:editId="608CC205">
-            <wp:extent cx="5943600" cy="3467735"/>
-            <wp:effectExtent l="0" t="0" r="0" b="0"/>
-            <wp:docPr id="787877216" name="Picture 1" descr="A screenshot of a computer program&#10;&#10;Description automatically generated"/>
+          <wp:inline distT="0" distB="0" distL="0" distR="0" wp14:anchorId="1042AFFC" wp14:editId="4ED173F8">
+            <wp:extent cx="2002189" cy="2128823"/>
+            <wp:effectExtent l="0" t="0" r="0" b="5080"/>
+            <wp:docPr id="2027040322" name="Picture 1"/>
             <wp:cNvGraphicFramePr>
               <a:graphicFrameLocks xmlns:a="http://schemas.openxmlformats.org/drawingml/2006/main" noChangeAspect="1"/>
             </wp:cNvGraphicFramePr>
@@ -2085,7 +2375,7 @@
               <a:graphicData uri="http://schemas.openxmlformats.org/drawingml/2006/picture">
                 <pic:pic xmlns:pic="http://schemas.openxmlformats.org/drawingml/2006/picture">
                   <pic:nvPicPr>
-                    <pic:cNvPr id="787877216" name="Picture 1" descr="A screenshot of a computer program&#10;&#10;Description automatically generated"/>
+                    <pic:cNvPr id="2027040322" name=""/>
                     <pic:cNvPicPr/>
                   </pic:nvPicPr>
                   <pic:blipFill>
@@ -2097,7 +2387,7 @@
                   <pic:spPr>
                     <a:xfrm>
                       <a:off x="0" y="0"/>
-                      <a:ext cx="5943600" cy="3467735"/>
+                      <a:ext cx="2020390" cy="2148175"/>
                     </a:xfrm>
                     <a:prstGeom prst="rect">
                       <a:avLst/>
@@ -2112,21 +2402,836 @@
     </w:p>
     <w:p>
       <w:pPr>
+        <w:rPr>
+          <w:b/>
+          <w:bCs/>
+        </w:rPr>
+      </w:pPr>
+      <w:r>
+        <w:rPr>
+          <w:b/>
+          <w:bCs/>
+        </w:rPr>
+        <w:br w:type="page"/>
+      </w:r>
+    </w:p>
+    <w:p>
+      <w:pPr>
         <w:ind w:firstLine="0"/>
+        <w:jc w:val="center"/>
+        <w:rPr>
+          <w:b/>
+          <w:bCs/>
+        </w:rPr>
+      </w:pPr>
+      <w:r>
+        <w:rPr>
+          <w:b/>
+          <w:bCs/>
+        </w:rPr>
+        <w:lastRenderedPageBreak/>
+        <w:t xml:space="preserve">Test Case </w:t>
+      </w:r>
+      <w:r>
+        <w:rPr>
+          <w:b/>
+          <w:bCs/>
+        </w:rPr>
+        <w:t>2</w:t>
+      </w:r>
+    </w:p>
+    <w:p>
+      <w:pPr>
+        <w:ind w:firstLine="0"/>
+        <w:jc w:val="center"/>
+        <w:rPr>
+          <w:b/>
+          <w:bCs/>
+        </w:rPr>
+      </w:pPr>
+      <w:r>
+        <w:rPr>
+          <w:b/>
+          <w:bCs/>
+        </w:rPr>
+        <w:drawing>
+          <wp:inline distT="0" distB="0" distL="0" distR="0" wp14:anchorId="77D8A1E4" wp14:editId="30966663">
+            <wp:extent cx="5943600" cy="6311900"/>
+            <wp:effectExtent l="0" t="0" r="0" b="0"/>
+            <wp:docPr id="1717555799" name="Picture 1" descr="A screenshot of a computer&#10;&#10;Description automatically generated"/>
+            <wp:cNvGraphicFramePr>
+              <a:graphicFrameLocks xmlns:a="http://schemas.openxmlformats.org/drawingml/2006/main" noChangeAspect="1"/>
+            </wp:cNvGraphicFramePr>
+            <a:graphic xmlns:a="http://schemas.openxmlformats.org/drawingml/2006/main">
+              <a:graphicData uri="http://schemas.openxmlformats.org/drawingml/2006/picture">
+                <pic:pic xmlns:pic="http://schemas.openxmlformats.org/drawingml/2006/picture">
+                  <pic:nvPicPr>
+                    <pic:cNvPr id="1717555799" name="Picture 1" descr="A screenshot of a computer&#10;&#10;Description automatically generated"/>
+                    <pic:cNvPicPr/>
+                  </pic:nvPicPr>
+                  <pic:blipFill>
+                    <a:blip r:embed="rId15"/>
+                    <a:stretch>
+                      <a:fillRect/>
+                    </a:stretch>
+                  </pic:blipFill>
+                  <pic:spPr>
+                    <a:xfrm>
+                      <a:off x="0" y="0"/>
+                      <a:ext cx="5943600" cy="6311900"/>
+                    </a:xfrm>
+                    <a:prstGeom prst="rect">
+                      <a:avLst/>
+                    </a:prstGeom>
+                  </pic:spPr>
+                </pic:pic>
+              </a:graphicData>
+            </a:graphic>
+          </wp:inline>
+        </w:drawing>
+      </w:r>
+    </w:p>
+    <w:p>
+      <w:pPr>
+        <w:ind w:firstLine="0"/>
+        <w:rPr>
+          <w:b/>
+          <w:bCs/>
+        </w:rPr>
+      </w:pPr>
+    </w:p>
+    <w:p>
+      <w:pPr>
+        <w:rPr>
+          <w:b/>
+          <w:bCs/>
+        </w:rPr>
+      </w:pPr>
+      <w:r>
+        <w:rPr>
+          <w:b/>
+          <w:bCs/>
+        </w:rPr>
+        <w:br w:type="page"/>
+      </w:r>
+    </w:p>
+    <w:p>
+      <w:pPr>
+        <w:ind w:firstLine="0"/>
+        <w:jc w:val="center"/>
+        <w:rPr>
+          <w:b/>
+          <w:bCs/>
+        </w:rPr>
+      </w:pPr>
+      <w:r>
+        <w:rPr>
+          <w:b/>
+          <w:bCs/>
+        </w:rPr>
+        <w:lastRenderedPageBreak/>
+        <w:t>Test Case 3</w:t>
+      </w:r>
+    </w:p>
+    <w:p>
+      <w:pPr>
+        <w:ind w:firstLine="0"/>
+        <w:jc w:val="center"/>
+        <w:rPr>
+          <w:b/>
+          <w:bCs/>
+        </w:rPr>
+      </w:pPr>
+      <w:r>
+        <w:rPr>
+          <w:b/>
+          <w:bCs/>
+        </w:rPr>
+        <w:drawing>
+          <wp:inline distT="0" distB="0" distL="0" distR="0" wp14:anchorId="0A8FCD12" wp14:editId="081C6B4F">
+            <wp:extent cx="5943600" cy="6325870"/>
+            <wp:effectExtent l="0" t="0" r="0" b="0"/>
+            <wp:docPr id="1598804237" name="Picture 1" descr="A screenshot of a computer&#10;&#10;Description automatically generated"/>
+            <wp:cNvGraphicFramePr>
+              <a:graphicFrameLocks xmlns:a="http://schemas.openxmlformats.org/drawingml/2006/main" noChangeAspect="1"/>
+            </wp:cNvGraphicFramePr>
+            <a:graphic xmlns:a="http://schemas.openxmlformats.org/drawingml/2006/main">
+              <a:graphicData uri="http://schemas.openxmlformats.org/drawingml/2006/picture">
+                <pic:pic xmlns:pic="http://schemas.openxmlformats.org/drawingml/2006/picture">
+                  <pic:nvPicPr>
+                    <pic:cNvPr id="1598804237" name="Picture 1" descr="A screenshot of a computer&#10;&#10;Description automatically generated"/>
+                    <pic:cNvPicPr/>
+                  </pic:nvPicPr>
+                  <pic:blipFill>
+                    <a:blip r:embed="rId16"/>
+                    <a:stretch>
+                      <a:fillRect/>
+                    </a:stretch>
+                  </pic:blipFill>
+                  <pic:spPr>
+                    <a:xfrm>
+                      <a:off x="0" y="0"/>
+                      <a:ext cx="5943600" cy="6325870"/>
+                    </a:xfrm>
+                    <a:prstGeom prst="rect">
+                      <a:avLst/>
+                    </a:prstGeom>
+                  </pic:spPr>
+                </pic:pic>
+              </a:graphicData>
+            </a:graphic>
+          </wp:inline>
+        </w:drawing>
+      </w:r>
+    </w:p>
+    <w:p>
+      <w:pPr>
+        <w:rPr>
+          <w:b/>
+          <w:bCs/>
+        </w:rPr>
+      </w:pPr>
+      <w:r>
+        <w:rPr>
+          <w:b/>
+          <w:bCs/>
+        </w:rPr>
+        <w:br w:type="page"/>
+      </w:r>
+    </w:p>
+    <w:p>
+      <w:pPr>
+        <w:ind w:firstLine="0"/>
+        <w:jc w:val="center"/>
+        <w:rPr>
+          <w:b/>
+          <w:bCs/>
+        </w:rPr>
+      </w:pPr>
+      <w:r>
+        <w:rPr>
+          <w:b/>
+          <w:bCs/>
+        </w:rPr>
+        <w:lastRenderedPageBreak/>
+        <w:t>Test Case 4</w:t>
+      </w:r>
+    </w:p>
+    <w:p>
+      <w:pPr>
+        <w:ind w:firstLine="0"/>
+        <w:jc w:val="center"/>
+        <w:rPr>
+          <w:b/>
+          <w:bCs/>
+        </w:rPr>
+      </w:pPr>
+      <w:r>
+        <w:rPr>
+          <w:b/>
+          <w:bCs/>
+        </w:rPr>
+        <w:drawing>
+          <wp:inline distT="0" distB="0" distL="0" distR="0" wp14:anchorId="5AD7497D" wp14:editId="131DC1DF">
+            <wp:extent cx="2357906" cy="2519887"/>
+            <wp:effectExtent l="0" t="0" r="4445" b="0"/>
+            <wp:docPr id="188469214" name="Picture 1" descr="A screenshot of a computer&#10;&#10;Description automatically generated"/>
+            <wp:cNvGraphicFramePr>
+              <a:graphicFrameLocks xmlns:a="http://schemas.openxmlformats.org/drawingml/2006/main" noChangeAspect="1"/>
+            </wp:cNvGraphicFramePr>
+            <a:graphic xmlns:a="http://schemas.openxmlformats.org/drawingml/2006/main">
+              <a:graphicData uri="http://schemas.openxmlformats.org/drawingml/2006/picture">
+                <pic:pic xmlns:pic="http://schemas.openxmlformats.org/drawingml/2006/picture">
+                  <pic:nvPicPr>
+                    <pic:cNvPr id="188469214" name="Picture 1" descr="A screenshot of a computer&#10;&#10;Description automatically generated"/>
+                    <pic:cNvPicPr/>
+                  </pic:nvPicPr>
+                  <pic:blipFill>
+                    <a:blip r:embed="rId17"/>
+                    <a:stretch>
+                      <a:fillRect/>
+                    </a:stretch>
+                  </pic:blipFill>
+                  <pic:spPr>
+                    <a:xfrm>
+                      <a:off x="0" y="0"/>
+                      <a:ext cx="2383725" cy="2547479"/>
+                    </a:xfrm>
+                    <a:prstGeom prst="rect">
+                      <a:avLst/>
+                    </a:prstGeom>
+                  </pic:spPr>
+                </pic:pic>
+              </a:graphicData>
+            </a:graphic>
+          </wp:inline>
+        </w:drawing>
+      </w:r>
+      <w:r>
+        <w:rPr>
+          <w:b/>
+          <w:bCs/>
+        </w:rPr>
+        <w:drawing>
+          <wp:inline distT="0" distB="0" distL="0" distR="0" wp14:anchorId="3B35264C" wp14:editId="5404F969">
+            <wp:extent cx="2366685" cy="2515868"/>
+            <wp:effectExtent l="0" t="0" r="0" b="0"/>
+            <wp:docPr id="407792963" name="Picture 1" descr="A screenshot of a computer&#10;&#10;Description automatically generated"/>
+            <wp:cNvGraphicFramePr>
+              <a:graphicFrameLocks xmlns:a="http://schemas.openxmlformats.org/drawingml/2006/main" noChangeAspect="1"/>
+            </wp:cNvGraphicFramePr>
+            <a:graphic xmlns:a="http://schemas.openxmlformats.org/drawingml/2006/main">
+              <a:graphicData uri="http://schemas.openxmlformats.org/drawingml/2006/picture">
+                <pic:pic xmlns:pic="http://schemas.openxmlformats.org/drawingml/2006/picture">
+                  <pic:nvPicPr>
+                    <pic:cNvPr id="407792963" name="Picture 1" descr="A screenshot of a computer&#10;&#10;Description automatically generated"/>
+                    <pic:cNvPicPr/>
+                  </pic:nvPicPr>
+                  <pic:blipFill>
+                    <a:blip r:embed="rId18"/>
+                    <a:stretch>
+                      <a:fillRect/>
+                    </a:stretch>
+                  </pic:blipFill>
+                  <pic:spPr>
+                    <a:xfrm>
+                      <a:off x="0" y="0"/>
+                      <a:ext cx="2386967" cy="2537428"/>
+                    </a:xfrm>
+                    <a:prstGeom prst="rect">
+                      <a:avLst/>
+                    </a:prstGeom>
+                  </pic:spPr>
+                </pic:pic>
+              </a:graphicData>
+            </a:graphic>
+          </wp:inline>
+        </w:drawing>
+      </w:r>
+    </w:p>
+    <w:p>
+      <w:pPr>
+        <w:ind w:firstLine="0"/>
+        <w:jc w:val="center"/>
+        <w:rPr>
+          <w:b/>
+          <w:bCs/>
+        </w:rPr>
+      </w:pPr>
+      <w:r>
+        <w:rPr>
+          <w:b/>
+          <w:bCs/>
+        </w:rPr>
+        <w:drawing>
+          <wp:inline distT="0" distB="0" distL="0" distR="0" wp14:anchorId="7CD02D9D" wp14:editId="2DE4A14C">
+            <wp:extent cx="2357881" cy="2471492"/>
+            <wp:effectExtent l="0" t="0" r="4445" b="5080"/>
+            <wp:docPr id="946374017" name="Picture 1" descr="A screenshot of a computer&#10;&#10;Description automatically generated"/>
+            <wp:cNvGraphicFramePr>
+              <a:graphicFrameLocks xmlns:a="http://schemas.openxmlformats.org/drawingml/2006/main" noChangeAspect="1"/>
+            </wp:cNvGraphicFramePr>
+            <a:graphic xmlns:a="http://schemas.openxmlformats.org/drawingml/2006/main">
+              <a:graphicData uri="http://schemas.openxmlformats.org/drawingml/2006/picture">
+                <pic:pic xmlns:pic="http://schemas.openxmlformats.org/drawingml/2006/picture">
+                  <pic:nvPicPr>
+                    <pic:cNvPr id="946374017" name="Picture 1" descr="A screenshot of a computer&#10;&#10;Description automatically generated"/>
+                    <pic:cNvPicPr/>
+                  </pic:nvPicPr>
+                  <pic:blipFill>
+                    <a:blip r:embed="rId19"/>
+                    <a:stretch>
+                      <a:fillRect/>
+                    </a:stretch>
+                  </pic:blipFill>
+                  <pic:spPr>
+                    <a:xfrm>
+                      <a:off x="0" y="0"/>
+                      <a:ext cx="2366878" cy="2480923"/>
+                    </a:xfrm>
+                    <a:prstGeom prst="rect">
+                      <a:avLst/>
+                    </a:prstGeom>
+                  </pic:spPr>
+                </pic:pic>
+              </a:graphicData>
+            </a:graphic>
+          </wp:inline>
+        </w:drawing>
+      </w:r>
+      <w:r>
+        <w:rPr>
+          <w:b/>
+          <w:bCs/>
+        </w:rPr>
+        <w:drawing>
+          <wp:inline distT="0" distB="0" distL="0" distR="0" wp14:anchorId="129260A7" wp14:editId="0B88DD70">
+            <wp:extent cx="2343133" cy="2462542"/>
+            <wp:effectExtent l="0" t="0" r="635" b="0"/>
+            <wp:docPr id="1214224722" name="Picture 1" descr="A screenshot of a computer&#10;&#10;Description automatically generated"/>
+            <wp:cNvGraphicFramePr>
+              <a:graphicFrameLocks xmlns:a="http://schemas.openxmlformats.org/drawingml/2006/main" noChangeAspect="1"/>
+            </wp:cNvGraphicFramePr>
+            <a:graphic xmlns:a="http://schemas.openxmlformats.org/drawingml/2006/main">
+              <a:graphicData uri="http://schemas.openxmlformats.org/drawingml/2006/picture">
+                <pic:pic xmlns:pic="http://schemas.openxmlformats.org/drawingml/2006/picture">
+                  <pic:nvPicPr>
+                    <pic:cNvPr id="1214224722" name="Picture 1" descr="A screenshot of a computer&#10;&#10;Description automatically generated"/>
+                    <pic:cNvPicPr/>
+                  </pic:nvPicPr>
+                  <pic:blipFill>
+                    <a:blip r:embed="rId20"/>
+                    <a:stretch>
+                      <a:fillRect/>
+                    </a:stretch>
+                  </pic:blipFill>
+                  <pic:spPr>
+                    <a:xfrm>
+                      <a:off x="0" y="0"/>
+                      <a:ext cx="2366460" cy="2487058"/>
+                    </a:xfrm>
+                    <a:prstGeom prst="rect">
+                      <a:avLst/>
+                    </a:prstGeom>
+                  </pic:spPr>
+                </pic:pic>
+              </a:graphicData>
+            </a:graphic>
+          </wp:inline>
+        </w:drawing>
+      </w:r>
+    </w:p>
+    <w:p>
+      <w:pPr>
+        <w:rPr>
+          <w:b/>
+          <w:bCs/>
+        </w:rPr>
+      </w:pPr>
+      <w:r>
+        <w:rPr>
+          <w:b/>
+          <w:bCs/>
+        </w:rPr>
+        <w:br w:type="page"/>
+      </w:r>
+    </w:p>
+    <w:p>
+      <w:pPr>
+        <w:ind w:firstLine="0"/>
+        <w:jc w:val="center"/>
+        <w:rPr>
+          <w:b/>
+          <w:bCs/>
+        </w:rPr>
+      </w:pPr>
+      <w:r>
+        <w:rPr>
+          <w:b/>
+          <w:bCs/>
+        </w:rPr>
+        <w:lastRenderedPageBreak/>
+        <w:t>Test Case 5</w:t>
+      </w:r>
+    </w:p>
+    <w:p>
+      <w:pPr>
+        <w:ind w:firstLine="0"/>
+        <w:jc w:val="center"/>
         <w:rPr>
           <w:b/>
           <w:bCs/>
           <w:noProof/>
         </w:rPr>
       </w:pPr>
+      <w:r>
+        <w:rPr>
+          <w:b/>
+          <w:bCs/>
+          <w:noProof/>
+        </w:rPr>
+        <w:drawing>
+          <wp:inline distT="0" distB="0" distL="0" distR="0" wp14:anchorId="25F8BA08" wp14:editId="7E1C6BE1">
+            <wp:extent cx="2262146" cy="2398696"/>
+            <wp:effectExtent l="0" t="0" r="5080" b="1905"/>
+            <wp:docPr id="48990912" name="Picture 1" descr="A screenshot of a computer&#10;&#10;Description automatically generated"/>
+            <wp:cNvGraphicFramePr>
+              <a:graphicFrameLocks xmlns:a="http://schemas.openxmlformats.org/drawingml/2006/main" noChangeAspect="1"/>
+            </wp:cNvGraphicFramePr>
+            <a:graphic xmlns:a="http://schemas.openxmlformats.org/drawingml/2006/main">
+              <a:graphicData uri="http://schemas.openxmlformats.org/drawingml/2006/picture">
+                <pic:pic xmlns:pic="http://schemas.openxmlformats.org/drawingml/2006/picture">
+                  <pic:nvPicPr>
+                    <pic:cNvPr id="48990912" name="Picture 1" descr="A screenshot of a computer&#10;&#10;Description automatically generated"/>
+                    <pic:cNvPicPr/>
+                  </pic:nvPicPr>
+                  <pic:blipFill>
+                    <a:blip r:embed="rId21"/>
+                    <a:stretch>
+                      <a:fillRect/>
+                    </a:stretch>
+                  </pic:blipFill>
+                  <pic:spPr>
+                    <a:xfrm>
+                      <a:off x="0" y="0"/>
+                      <a:ext cx="2271120" cy="2408211"/>
+                    </a:xfrm>
+                    <a:prstGeom prst="rect">
+                      <a:avLst/>
+                    </a:prstGeom>
+                  </pic:spPr>
+                </pic:pic>
+              </a:graphicData>
+            </a:graphic>
+          </wp:inline>
+        </w:drawing>
+      </w:r>
+      <w:r>
+        <w:rPr>
+          <w:b/>
+          <w:bCs/>
+          <w:noProof/>
+        </w:rPr>
+        <w:drawing>
+          <wp:inline distT="0" distB="0" distL="0" distR="0" wp14:anchorId="3C357719" wp14:editId="01ED5EBE">
+            <wp:extent cx="2246385" cy="2385344"/>
+            <wp:effectExtent l="0" t="0" r="1905" b="0"/>
+            <wp:docPr id="2034401627" name="Picture 1" descr="A screenshot of a computer&#10;&#10;Description automatically generated"/>
+            <wp:cNvGraphicFramePr>
+              <a:graphicFrameLocks xmlns:a="http://schemas.openxmlformats.org/drawingml/2006/main" noChangeAspect="1"/>
+            </wp:cNvGraphicFramePr>
+            <a:graphic xmlns:a="http://schemas.openxmlformats.org/drawingml/2006/main">
+              <a:graphicData uri="http://schemas.openxmlformats.org/drawingml/2006/picture">
+                <pic:pic xmlns:pic="http://schemas.openxmlformats.org/drawingml/2006/picture">
+                  <pic:nvPicPr>
+                    <pic:cNvPr id="2034401627" name="Picture 1" descr="A screenshot of a computer&#10;&#10;Description automatically generated"/>
+                    <pic:cNvPicPr/>
+                  </pic:nvPicPr>
+                  <pic:blipFill>
+                    <a:blip r:embed="rId22"/>
+                    <a:stretch>
+                      <a:fillRect/>
+                    </a:stretch>
+                  </pic:blipFill>
+                  <pic:spPr>
+                    <a:xfrm>
+                      <a:off x="0" y="0"/>
+                      <a:ext cx="2269633" cy="2410030"/>
+                    </a:xfrm>
+                    <a:prstGeom prst="rect">
+                      <a:avLst/>
+                    </a:prstGeom>
+                  </pic:spPr>
+                </pic:pic>
+              </a:graphicData>
+            </a:graphic>
+          </wp:inline>
+        </w:drawing>
+      </w:r>
+    </w:p>
+    <w:p>
+      <w:pPr>
+        <w:ind w:firstLine="0"/>
+        <w:jc w:val="center"/>
+        <w:rPr>
+          <w:b/>
+          <w:bCs/>
+          <w:noProof/>
+        </w:rPr>
+      </w:pPr>
+      <w:r>
+        <w:rPr>
+          <w:b/>
+          <w:bCs/>
+          <w:noProof/>
+        </w:rPr>
+        <w:drawing>
+          <wp:inline distT="0" distB="0" distL="0" distR="0" wp14:anchorId="3EB0EC17" wp14:editId="5E40C805">
+            <wp:extent cx="2349288" cy="2507162"/>
+            <wp:effectExtent l="0" t="0" r="0" b="7620"/>
+            <wp:docPr id="970542666" name="Picture 1" descr="A screenshot of a computer&#10;&#10;Description automatically generated"/>
+            <wp:cNvGraphicFramePr>
+              <a:graphicFrameLocks xmlns:a="http://schemas.openxmlformats.org/drawingml/2006/main" noChangeAspect="1"/>
+            </wp:cNvGraphicFramePr>
+            <a:graphic xmlns:a="http://schemas.openxmlformats.org/drawingml/2006/main">
+              <a:graphicData uri="http://schemas.openxmlformats.org/drawingml/2006/picture">
+                <pic:pic xmlns:pic="http://schemas.openxmlformats.org/drawingml/2006/picture">
+                  <pic:nvPicPr>
+                    <pic:cNvPr id="970542666" name="Picture 1" descr="A screenshot of a computer&#10;&#10;Description automatically generated"/>
+                    <pic:cNvPicPr/>
+                  </pic:nvPicPr>
+                  <pic:blipFill>
+                    <a:blip r:embed="rId23"/>
+                    <a:stretch>
+                      <a:fillRect/>
+                    </a:stretch>
+                  </pic:blipFill>
+                  <pic:spPr>
+                    <a:xfrm>
+                      <a:off x="0" y="0"/>
+                      <a:ext cx="2368211" cy="2527357"/>
+                    </a:xfrm>
+                    <a:prstGeom prst="rect">
+                      <a:avLst/>
+                    </a:prstGeom>
+                  </pic:spPr>
+                </pic:pic>
+              </a:graphicData>
+            </a:graphic>
+          </wp:inline>
+        </w:drawing>
+      </w:r>
+      <w:r>
+        <w:rPr>
+          <w:b/>
+          <w:bCs/>
+          <w:noProof/>
+        </w:rPr>
+        <w:drawing>
+          <wp:inline distT="0" distB="0" distL="0" distR="0" wp14:anchorId="5F9C0EB7" wp14:editId="2FF7FBF6">
+            <wp:extent cx="2373464" cy="2503802"/>
+            <wp:effectExtent l="0" t="0" r="8255" b="0"/>
+            <wp:docPr id="670700311" name="Picture 1" descr="A screenshot of a computer&#10;&#10;Description automatically generated"/>
+            <wp:cNvGraphicFramePr>
+              <a:graphicFrameLocks xmlns:a="http://schemas.openxmlformats.org/drawingml/2006/main" noChangeAspect="1"/>
+            </wp:cNvGraphicFramePr>
+            <a:graphic xmlns:a="http://schemas.openxmlformats.org/drawingml/2006/main">
+              <a:graphicData uri="http://schemas.openxmlformats.org/drawingml/2006/picture">
+                <pic:pic xmlns:pic="http://schemas.openxmlformats.org/drawingml/2006/picture">
+                  <pic:nvPicPr>
+                    <pic:cNvPr id="670700311" name="Picture 1" descr="A screenshot of a computer&#10;&#10;Description automatically generated"/>
+                    <pic:cNvPicPr/>
+                  </pic:nvPicPr>
+                  <pic:blipFill>
+                    <a:blip r:embed="rId24"/>
+                    <a:stretch>
+                      <a:fillRect/>
+                    </a:stretch>
+                  </pic:blipFill>
+                  <pic:spPr>
+                    <a:xfrm>
+                      <a:off x="0" y="0"/>
+                      <a:ext cx="2381575" cy="2512358"/>
+                    </a:xfrm>
+                    <a:prstGeom prst="rect">
+                      <a:avLst/>
+                    </a:prstGeom>
+                  </pic:spPr>
+                </pic:pic>
+              </a:graphicData>
+            </a:graphic>
+          </wp:inline>
+        </w:drawing>
+      </w:r>
+    </w:p>
+    <w:p>
+      <w:pPr>
+        <w:ind w:firstLine="0"/>
+        <w:jc w:val="center"/>
+        <w:rPr>
+          <w:b/>
+          <w:bCs/>
+          <w:noProof/>
+        </w:rPr>
+      </w:pPr>
+      <w:r>
+        <w:rPr>
+          <w:b/>
+          <w:bCs/>
+          <w:noProof/>
+        </w:rPr>
+        <w:drawing>
+          <wp:inline distT="0" distB="0" distL="0" distR="0" wp14:anchorId="5F0C2F45" wp14:editId="42C35028">
+            <wp:extent cx="2180830" cy="2304084"/>
+            <wp:effectExtent l="0" t="0" r="0" b="1270"/>
+            <wp:docPr id="1137717547" name="Picture 1" descr="A screenshot of a computer&#10;&#10;Description automatically generated"/>
+            <wp:cNvGraphicFramePr>
+              <a:graphicFrameLocks xmlns:a="http://schemas.openxmlformats.org/drawingml/2006/main" noChangeAspect="1"/>
+            </wp:cNvGraphicFramePr>
+            <a:graphic xmlns:a="http://schemas.openxmlformats.org/drawingml/2006/main">
+              <a:graphicData uri="http://schemas.openxmlformats.org/drawingml/2006/picture">
+                <pic:pic xmlns:pic="http://schemas.openxmlformats.org/drawingml/2006/picture">
+                  <pic:nvPicPr>
+                    <pic:cNvPr id="1137717547" name="Picture 1" descr="A screenshot of a computer&#10;&#10;Description automatically generated"/>
+                    <pic:cNvPicPr/>
+                  </pic:nvPicPr>
+                  <pic:blipFill>
+                    <a:blip r:embed="rId25"/>
+                    <a:stretch>
+                      <a:fillRect/>
+                    </a:stretch>
+                  </pic:blipFill>
+                  <pic:spPr>
+                    <a:xfrm>
+                      <a:off x="0" y="0"/>
+                      <a:ext cx="2192953" cy="2316892"/>
+                    </a:xfrm>
+                    <a:prstGeom prst="rect">
+                      <a:avLst/>
+                    </a:prstGeom>
+                  </pic:spPr>
+                </pic:pic>
+              </a:graphicData>
+            </a:graphic>
+          </wp:inline>
+        </w:drawing>
+      </w:r>
+      <w:r>
+        <w:rPr>
+          <w:b/>
+          <w:bCs/>
+          <w:noProof/>
+        </w:rPr>
+        <w:drawing>
+          <wp:inline distT="0" distB="0" distL="0" distR="0" wp14:anchorId="1696CB30" wp14:editId="6E7377CD">
+            <wp:extent cx="2178658" cy="2316918"/>
+            <wp:effectExtent l="0" t="0" r="0" b="7620"/>
+            <wp:docPr id="113714077" name="Picture 1" descr="A screenshot of a computer&#10;&#10;Description automatically generated"/>
+            <wp:cNvGraphicFramePr>
+              <a:graphicFrameLocks xmlns:a="http://schemas.openxmlformats.org/drawingml/2006/main" noChangeAspect="1"/>
+            </wp:cNvGraphicFramePr>
+            <a:graphic xmlns:a="http://schemas.openxmlformats.org/drawingml/2006/main">
+              <a:graphicData uri="http://schemas.openxmlformats.org/drawingml/2006/picture">
+                <pic:pic xmlns:pic="http://schemas.openxmlformats.org/drawingml/2006/picture">
+                  <pic:nvPicPr>
+                    <pic:cNvPr id="113714077" name="Picture 1" descr="A screenshot of a computer&#10;&#10;Description automatically generated"/>
+                    <pic:cNvPicPr/>
+                  </pic:nvPicPr>
+                  <pic:blipFill>
+                    <a:blip r:embed="rId26"/>
+                    <a:stretch>
+                      <a:fillRect/>
+                    </a:stretch>
+                  </pic:blipFill>
+                  <pic:spPr>
+                    <a:xfrm>
+                      <a:off x="0" y="0"/>
+                      <a:ext cx="2189201" cy="2328130"/>
+                    </a:xfrm>
+                    <a:prstGeom prst="rect">
+                      <a:avLst/>
+                    </a:prstGeom>
+                  </pic:spPr>
+                </pic:pic>
+              </a:graphicData>
+            </a:graphic>
+          </wp:inline>
+        </w:drawing>
+      </w:r>
+    </w:p>
+    <w:p>
+      <w:pPr>
+        <w:ind w:firstLine="0"/>
+        <w:jc w:val="center"/>
+        <w:rPr>
+          <w:b/>
+          <w:bCs/>
+          <w:noProof/>
+        </w:rPr>
+      </w:pPr>
+      <w:r>
+        <w:rPr>
+          <w:b/>
+          <w:bCs/>
+          <w:noProof/>
+        </w:rPr>
+        <w:lastRenderedPageBreak/>
+        <w:drawing>
+          <wp:inline distT="0" distB="0" distL="0" distR="0" wp14:anchorId="36ECC79D" wp14:editId="7509CBE6">
+            <wp:extent cx="2254195" cy="2341617"/>
+            <wp:effectExtent l="0" t="0" r="0" b="1905"/>
+            <wp:docPr id="1823641895" name="Picture 1" descr="A screenshot of a computer&#10;&#10;Description automatically generated"/>
+            <wp:cNvGraphicFramePr>
+              <a:graphicFrameLocks xmlns:a="http://schemas.openxmlformats.org/drawingml/2006/main" noChangeAspect="1"/>
+            </wp:cNvGraphicFramePr>
+            <a:graphic xmlns:a="http://schemas.openxmlformats.org/drawingml/2006/main">
+              <a:graphicData uri="http://schemas.openxmlformats.org/drawingml/2006/picture">
+                <pic:pic xmlns:pic="http://schemas.openxmlformats.org/drawingml/2006/picture">
+                  <pic:nvPicPr>
+                    <pic:cNvPr id="1823641895" name="Picture 1" descr="A screenshot of a computer&#10;&#10;Description automatically generated"/>
+                    <pic:cNvPicPr/>
+                  </pic:nvPicPr>
+                  <pic:blipFill>
+                    <a:blip r:embed="rId27"/>
+                    <a:stretch>
+                      <a:fillRect/>
+                    </a:stretch>
+                  </pic:blipFill>
+                  <pic:spPr>
+                    <a:xfrm>
+                      <a:off x="0" y="0"/>
+                      <a:ext cx="2262094" cy="2349822"/>
+                    </a:xfrm>
+                    <a:prstGeom prst="rect">
+                      <a:avLst/>
+                    </a:prstGeom>
+                  </pic:spPr>
+                </pic:pic>
+              </a:graphicData>
+            </a:graphic>
+          </wp:inline>
+        </w:drawing>
+      </w:r>
+      <w:r>
+        <w:rPr>
+          <w:b/>
+          <w:bCs/>
+          <w:noProof/>
+        </w:rPr>
+        <w:drawing>
+          <wp:inline distT="0" distB="0" distL="0" distR="0" wp14:anchorId="25645F22" wp14:editId="077DEEE4">
+            <wp:extent cx="2214438" cy="2326816"/>
+            <wp:effectExtent l="0" t="0" r="0" b="0"/>
+            <wp:docPr id="1971068207" name="Picture 1" descr="A screenshot of a computer&#10;&#10;Description automatically generated"/>
+            <wp:cNvGraphicFramePr>
+              <a:graphicFrameLocks xmlns:a="http://schemas.openxmlformats.org/drawingml/2006/main" noChangeAspect="1"/>
+            </wp:cNvGraphicFramePr>
+            <a:graphic xmlns:a="http://schemas.openxmlformats.org/drawingml/2006/main">
+              <a:graphicData uri="http://schemas.openxmlformats.org/drawingml/2006/picture">
+                <pic:pic xmlns:pic="http://schemas.openxmlformats.org/drawingml/2006/picture">
+                  <pic:nvPicPr>
+                    <pic:cNvPr id="1971068207" name="Picture 1" descr="A screenshot of a computer&#10;&#10;Description automatically generated"/>
+                    <pic:cNvPicPr/>
+                  </pic:nvPicPr>
+                  <pic:blipFill>
+                    <a:blip r:embed="rId28"/>
+                    <a:stretch>
+                      <a:fillRect/>
+                    </a:stretch>
+                  </pic:blipFill>
+                  <pic:spPr>
+                    <a:xfrm>
+                      <a:off x="0" y="0"/>
+                      <a:ext cx="2231354" cy="2344591"/>
+                    </a:xfrm>
+                    <a:prstGeom prst="rect">
+                      <a:avLst/>
+                    </a:prstGeom>
+                  </pic:spPr>
+                </pic:pic>
+              </a:graphicData>
+            </a:graphic>
+          </wp:inline>
+        </w:drawing>
+      </w:r>
+    </w:p>
+    <w:p>
+      <w:pPr>
+        <w:ind w:firstLine="0"/>
+        <w:rPr>
+          <w:b/>
+          <w:bCs/>
+          <w:noProof/>
+        </w:rPr>
+      </w:pPr>
     </w:p>
     <w:sectPr>
-      <w:headerReference w:type="even" r:id="rId15"/>
-      <w:headerReference w:type="default" r:id="rId16"/>
-      <w:footerReference w:type="even" r:id="rId17"/>
-      <w:footerReference w:type="default" r:id="rId18"/>
-      <w:headerReference w:type="first" r:id="rId19"/>
-      <w:footerReference w:type="first" r:id="rId20"/>
+      <w:headerReference w:type="even" r:id="rId29"/>
+      <w:headerReference w:type="default" r:id="rId30"/>
+      <w:footerReference w:type="even" r:id="rId31"/>
+      <w:footerReference w:type="default" r:id="rId32"/>
+      <w:headerReference w:type="first" r:id="rId33"/>
+      <w:footerReference w:type="first" r:id="rId34"/>
       <w:footnotePr>
         <w:pos w:val="beneathText"/>
       </w:footnotePr>
@@ -2263,7 +3368,7 @@
           <w:rPr>
             <w:rStyle w:val="Strong"/>
           </w:rPr>
-          <w:t>Assignment 3</w:t>
+          <w:t>Assignment 4</w:t>
         </w:r>
       </w:sdtContent>
     </w:sdt>
@@ -2359,7 +3464,7 @@
           <w:rPr>
             <w:rStyle w:val="Strong"/>
           </w:rPr>
-          <w:t>3</w:t>
+          <w:t>4</w:t>
         </w:r>
       </w:sdtContent>
     </w:sdt>
@@ -5285,6 +6390,7 @@
     <w:rsid w:val="0022386C"/>
     <w:rsid w:val="002A6696"/>
     <w:rsid w:val="00485910"/>
+    <w:rsid w:val="0053085B"/>
     <w:rsid w:val="00693B9B"/>
     <w:rsid w:val="007B0CC7"/>
     <w:rsid w:val="009B3B35"/>
@@ -6114,7 +7220,7 @@
 <file path=customXml/item1.xml><?xml version="1.0" encoding="utf-8"?>
 <CoverPageProperties xmlns="http://schemas.microsoft.com/office/2006/coverPageProps">
   <PublishDate/>
-  <Abstract>Assignment 3</Abstract>
+  <Abstract>Assignment 4</Abstract>
   <CompanyAddress/>
   <CompanyPhone/>
   <CompanyFax/>

</xml_diff>